<commit_message>
Overall description done- moved files to correct place
Just Checking through Abbreviations etc. to find more.
</commit_message>
<xml_diff>
--- a/Project plan/Project Plan Master.docx
+++ b/Project plan/Project Plan Master.docx
@@ -1,6 +1,6 @@
 
 <file path=word/document.xml><?xml version="1.0" encoding="utf-8"?>
-<w:document xmlns:ve="http://schemas.openxmlformats.org/markup-compatibility/2006" xmlns:o="urn:schemas-microsoft-com:office:office" xmlns:r="http://schemas.openxmlformats.org/officeDocument/2006/relationships" xmlns:m="http://schemas.openxmlformats.org/officeDocument/2006/math" xmlns:v="urn:schemas-microsoft-com:vml" xmlns:wp="http://schemas.openxmlformats.org/drawingml/2006/wordprocessingDrawing" xmlns:w10="urn:schemas-microsoft-com:office:word" xmlns:w="http://schemas.openxmlformats.org/wordprocessingml/2006/main" xmlns:wne="http://schemas.microsoft.com/office/word/2006/wordml">
+<w:document xmlns:wpc="http://schemas.microsoft.com/office/word/2010/wordprocessingCanvas" xmlns:mc="http://schemas.openxmlformats.org/markup-compatibility/2006" xmlns:o="urn:schemas-microsoft-com:office:office" xmlns:r="http://schemas.openxmlformats.org/officeDocument/2006/relationships" xmlns:m="http://schemas.openxmlformats.org/officeDocument/2006/math" xmlns:v="urn:schemas-microsoft-com:vml" xmlns:wp14="http://schemas.microsoft.com/office/word/2010/wordprocessingDrawing" xmlns:wp="http://schemas.openxmlformats.org/drawingml/2006/wordprocessingDrawing" xmlns:w10="urn:schemas-microsoft-com:office:word" xmlns:w="http://schemas.openxmlformats.org/wordprocessingml/2006/main" xmlns:w14="http://schemas.microsoft.com/office/word/2010/wordml" xmlns:wpg="http://schemas.microsoft.com/office/word/2010/wordprocessingGroup" xmlns:wpi="http://schemas.microsoft.com/office/word/2010/wordprocessingInk" xmlns:wne="http://schemas.microsoft.com/office/word/2006/wordml" xmlns:wps="http://schemas.microsoft.com/office/word/2010/wordprocessingShape" mc:Ignorable="w14 wp14">
   <w:body>
     <w:p>
       <w:pPr>
@@ -36,13 +36,6 @@
     </w:p>
     <w:sdt>
       <w:sdtPr>
-        <w:id w:val="21124392"/>
-        <w:docPartObj>
-          <w:docPartGallery w:val="Table of Contents"/>
-          <w:docPartUnique/>
-        </w:docPartObj>
-      </w:sdtPr>
-      <w:sdtEndPr>
         <w:rPr>
           <w:rFonts w:asciiTheme="minorHAnsi" w:eastAsiaTheme="minorHAnsi" w:hAnsiTheme="minorHAnsi" w:cstheme="minorBidi"/>
           <w:b w:val="0"/>
@@ -52,7 +45,13 @@
           <w:szCs w:val="22"/>
           <w:lang w:val="en-AU"/>
         </w:rPr>
-      </w:sdtEndPr>
+        <w:id w:val="21124392"/>
+        <w:docPartObj>
+          <w:docPartGallery w:val="Table of Contents"/>
+          <w:docPartUnique/>
+        </w:docPartObj>
+      </w:sdtPr>
+      <w:sdtEndPr/>
       <w:sdtContent>
         <w:p>
           <w:pPr>
@@ -1985,14 +1984,9 @@
       </w:pPr>
       <w:bookmarkStart w:id="0" w:name="_Toc397361191"/>
       <w:r>
-        <w:t xml:space="preserve">Statement of Purpose and Scope – </w:t>
-      </w:r>
-      <w:proofErr w:type="spellStart"/>
-      <w:r>
-        <w:t>Rohan</w:t>
+        <w:t>Statement of Purpose and Scope – Rohan</w:t>
       </w:r>
       <w:bookmarkEnd w:id="0"/>
-      <w:proofErr w:type="spellEnd"/>
     </w:p>
     <w:p/>
     <w:p>
@@ -2459,7 +2453,7 @@
           <w:insideV w:val="single" w:sz="4" w:space="0" w:color="auto"/>
         </w:tblBorders>
         <w:tblLayout w:type="fixed"/>
-        <w:tblLook w:val="0000"/>
+        <w:tblLook w:val="0000" w:firstRow="0" w:lastRow="0" w:firstColumn="0" w:lastColumn="0" w:noHBand="0" w:noVBand="0"/>
       </w:tblPr>
       <w:tblGrid>
         <w:gridCol w:w="964"/>
@@ -4049,7 +4043,7 @@
           <w:insideH w:val="single" w:sz="4" w:space="0" w:color="auto"/>
           <w:insideV w:val="single" w:sz="4" w:space="0" w:color="auto"/>
         </w:tblBorders>
-        <w:tblLook w:val="0000"/>
+        <w:tblLook w:val="0000" w:firstRow="0" w:lastRow="0" w:firstColumn="0" w:lastColumn="0" w:noHBand="0" w:noVBand="0"/>
       </w:tblPr>
       <w:tblGrid>
         <w:gridCol w:w="1518"/>
@@ -4558,21 +4552,7 @@
               <w:rPr>
                 <w:rFonts w:ascii="Times New Roman" w:hAnsi="Times New Roman" w:cs="Times New Roman"/>
               </w:rPr>
-              <w:t xml:space="preserve">Have multiple ways to communicate, </w:t>
-            </w:r>
-            <w:proofErr w:type="spellStart"/>
-            <w:r>
-              <w:rPr>
-                <w:rFonts w:ascii="Times New Roman" w:hAnsi="Times New Roman" w:cs="Times New Roman"/>
-              </w:rPr>
-              <w:t>e.g</w:t>
-            </w:r>
-            <w:proofErr w:type="spellEnd"/>
-            <w:r>
-              <w:rPr>
-                <w:rFonts w:ascii="Times New Roman" w:hAnsi="Times New Roman" w:cs="Times New Roman"/>
-              </w:rPr>
-              <w:t xml:space="preserve"> social media, email etc.</w:t>
+              <w:t>Have multiple ways to communicate, e.g social media, email etc.</w:t>
             </w:r>
           </w:p>
         </w:tc>
@@ -5439,6 +5419,10 @@
     <w:p/>
     <w:p>
       <w:r>
+        <w:rPr>
+          <w:noProof/>
+          <w:lang w:eastAsia="en-AU"/>
+        </w:rPr>
         <w:drawing>
           <wp:inline distT="0" distB="0" distL="0" distR="0">
             <wp:extent cx="2745952" cy="2777706"/>
@@ -5457,10 +5441,10 @@
                     </pic:cNvPicPr>
                   </pic:nvPicPr>
                   <pic:blipFill>
-                    <a:blip r:embed="rId8" cstate="print">
+                    <a:blip r:embed="rId9" cstate="print">
                       <a:extLst>
                         <a:ext uri="{28A0092B-C50C-407E-A947-70E740481C1C}">
-                          <a14:useLocalDpi xmlns:a14="http://schemas.microsoft.com/office/drawing/2010/main" xmlns:wps="http://schemas.microsoft.com/office/word/2010/wordprocessingShape" xmlns:wpi="http://schemas.microsoft.com/office/word/2010/wordprocessingInk" xmlns:wpg="http://schemas.microsoft.com/office/word/2010/wordprocessingGroup" xmlns:w14="http://schemas.microsoft.com/office/word/2010/wordml" xmlns:w="http://schemas.openxmlformats.org/wordprocessingml/2006/main" xmlns:w10="urn:schemas-microsoft-com:office:word" xmlns:wp14="http://schemas.microsoft.com/office/word/2010/wordprocessingDrawing" xmlns:v="urn:schemas-microsoft-com:vml" xmlns:o="urn:schemas-microsoft-com:office:office" xmlns:mc="http://schemas.openxmlformats.org/markup-compatibility/2006" xmlns:wpc="http://schemas.microsoft.com/office/word/2010/wordprocessingCanvas" xmlns="" val="0"/>
+                          <a14:useLocalDpi xmlns:a14="http://schemas.microsoft.com/office/drawing/2010/main" val="0"/>
                         </a:ext>
                       </a:extLst>
                     </a:blip>
@@ -5493,13 +5477,8 @@
       <w:pPr>
         <w:ind w:left="108"/>
       </w:pPr>
-      <w:bookmarkStart w:id="6" w:name="_GoBack"/>
       <w:r>
-        <w:t>U</w:t>
-      </w:r>
-      <w:bookmarkEnd w:id="6"/>
-      <w:r>
-        <w:t>niversity uses</w:t>
+        <w:t>University uses</w:t>
       </w:r>
     </w:p>
     <w:p>
@@ -5515,12 +5494,12 @@
           <w:numId w:val="2"/>
         </w:numPr>
       </w:pPr>
-      <w:bookmarkStart w:id="7" w:name="_Toc397361197"/>
+      <w:bookmarkStart w:id="6" w:name="_Toc397361197"/>
       <w:r>
         <w:lastRenderedPageBreak/>
         <w:t>Risk Monitoring</w:t>
       </w:r>
-      <w:bookmarkEnd w:id="7"/>
+      <w:bookmarkEnd w:id="6"/>
     </w:p>
     <w:p/>
     <w:p>
@@ -5564,7 +5543,7 @@
           <w:insideH w:val="single" w:sz="4" w:space="0" w:color="auto"/>
           <w:insideV w:val="single" w:sz="4" w:space="0" w:color="auto"/>
         </w:tblBorders>
-        <w:tblLook w:val="0000"/>
+        <w:tblLook w:val="0000" w:firstRow="0" w:lastRow="0" w:firstColumn="0" w:lastColumn="0" w:noHBand="0" w:noVBand="0"/>
       </w:tblPr>
       <w:tblGrid>
         <w:gridCol w:w="1861"/>
@@ -5920,11 +5899,11 @@
           <w:numId w:val="2"/>
         </w:numPr>
       </w:pPr>
-      <w:bookmarkStart w:id="8" w:name="_Toc397361198"/>
+      <w:bookmarkStart w:id="7" w:name="_Toc397361198"/>
       <w:r>
         <w:t>Change Log</w:t>
       </w:r>
-      <w:bookmarkEnd w:id="8"/>
+      <w:bookmarkEnd w:id="7"/>
       <w:r>
         <w:t xml:space="preserve"> </w:t>
       </w:r>
@@ -5941,7 +5920,7 @@
           <w:insideH w:val="single" w:sz="4" w:space="0" w:color="auto"/>
           <w:insideV w:val="single" w:sz="4" w:space="0" w:color="auto"/>
         </w:tblBorders>
-        <w:tblLook w:val="0000"/>
+        <w:tblLook w:val="0000" w:firstRow="0" w:lastRow="0" w:firstColumn="0" w:lastColumn="0" w:noHBand="0" w:noVBand="0"/>
       </w:tblPr>
       <w:tblGrid>
         <w:gridCol w:w="816"/>
@@ -6101,11 +6080,11 @@
           <w:numId w:val="2"/>
         </w:numPr>
       </w:pPr>
-      <w:bookmarkStart w:id="9" w:name="_Toc397361199"/>
+      <w:bookmarkStart w:id="8" w:name="_Toc397361199"/>
       <w:r>
         <w:t>Schedule</w:t>
       </w:r>
-      <w:bookmarkEnd w:id="9"/>
+      <w:bookmarkEnd w:id="8"/>
     </w:p>
     <w:p>
       <w:pPr>
@@ -6130,11 +6109,11 @@
           <w:numId w:val="2"/>
         </w:numPr>
       </w:pPr>
-      <w:bookmarkStart w:id="10" w:name="_Toc397361200"/>
+      <w:bookmarkStart w:id="9" w:name="_Toc397361200"/>
       <w:r>
         <w:t>Work Breakdown</w:t>
       </w:r>
-      <w:bookmarkEnd w:id="10"/>
+      <w:bookmarkEnd w:id="9"/>
     </w:p>
     <w:p/>
     <w:p>
@@ -6290,17 +6269,12 @@
         <w:lastRenderedPageBreak/>
         <w:br w:type="column"/>
       </w:r>
-      <w:bookmarkStart w:id="11" w:name="_Toc397361201"/>
+      <w:bookmarkStart w:id="10" w:name="_Toc397361201"/>
       <w:r>
         <w:lastRenderedPageBreak/>
-        <w:t xml:space="preserve">Gantt </w:t>
+        <w:t>Gantt Chart</w:t>
       </w:r>
-      <w:proofErr w:type="gramStart"/>
-      <w:r>
-        <w:t>Chart</w:t>
-      </w:r>
-      <w:bookmarkEnd w:id="11"/>
-      <w:proofErr w:type="gramEnd"/>
+      <w:bookmarkEnd w:id="10"/>
     </w:p>
     <w:p>
       <w:pPr>
@@ -6336,7 +6310,7 @@
                     </pic:cNvPicPr>
                   </pic:nvPicPr>
                   <pic:blipFill>
-                    <a:blip r:embed="rId9" cstate="print"/>
+                    <a:blip r:embed="rId10" cstate="print"/>
                     <a:srcRect/>
                     <a:stretch>
                       <a:fillRect/>
@@ -6441,7 +6415,7 @@
                     </pic:cNvPicPr>
                   </pic:nvPicPr>
                   <pic:blipFill>
-                    <a:blip r:embed="rId10" cstate="print"/>
+                    <a:blip r:embed="rId11" cstate="print"/>
                     <a:srcRect/>
                     <a:stretch>
                       <a:fillRect/>
@@ -6481,11 +6455,11 @@
           <w:numId w:val="2"/>
         </w:numPr>
       </w:pPr>
-      <w:bookmarkStart w:id="12" w:name="_Toc397361202"/>
+      <w:bookmarkStart w:id="11" w:name="_Toc397361202"/>
       <w:r>
         <w:t>Project Resources</w:t>
       </w:r>
-      <w:bookmarkEnd w:id="12"/>
+      <w:bookmarkEnd w:id="11"/>
     </w:p>
     <w:p>
       <w:pPr>
@@ -6495,9 +6469,91 @@
           <w:numId w:val="2"/>
         </w:numPr>
       </w:pPr>
-      <w:bookmarkStart w:id="13" w:name="_Toc397361203"/>
+      <w:bookmarkStart w:id="12" w:name="_Toc397361203"/>
       <w:r>
         <w:t>Group Resources</w:t>
+      </w:r>
+      <w:bookmarkEnd w:id="12"/>
+    </w:p>
+    <w:p/>
+    <w:p>
+      <w:pPr>
+        <w:spacing w:line="360" w:lineRule="auto"/>
+        <w:ind w:firstLine="720"/>
+        <w:rPr>
+          <w:rFonts w:ascii="Times New Roman" w:hAnsi="Times New Roman" w:cs="Times New Roman"/>
+        </w:rPr>
+      </w:pPr>
+      <w:r>
+        <w:rPr>
+          <w:rFonts w:ascii="Times New Roman" w:hAnsi="Times New Roman" w:cs="Times New Roman"/>
+        </w:rPr>
+        <w:t>Every member in the team plays a key part and everyone has input to the project, both as a whole and individually. The key person for the success of the project is the Sponsor Leanne, who has ultimate say on whether or not the project is successful. She also has the special skills with nutrition and health science, which none of the team members have.</w:t>
+      </w:r>
+    </w:p>
+    <w:p>
+      <w:pPr>
+        <w:spacing w:line="360" w:lineRule="auto"/>
+        <w:ind w:firstLine="720"/>
+        <w:rPr>
+          <w:rFonts w:ascii="Times New Roman" w:hAnsi="Times New Roman" w:cs="Times New Roman"/>
+        </w:rPr>
+      </w:pPr>
+      <w:r>
+        <w:rPr>
+          <w:rFonts w:ascii="Times New Roman" w:hAnsi="Times New Roman" w:cs="Times New Roman"/>
+        </w:rPr>
+        <w:t>The team also has other students, Lecturers and other university staff, whose knowledge may be of benefit to the team.</w:t>
+      </w:r>
+    </w:p>
+    <w:p>
+      <w:pPr>
+        <w:spacing w:line="360" w:lineRule="auto"/>
+        <w:ind w:firstLine="720"/>
+        <w:rPr>
+          <w:rFonts w:ascii="Times New Roman" w:hAnsi="Times New Roman" w:cs="Times New Roman"/>
+        </w:rPr>
+      </w:pPr>
+      <w:r>
+        <w:rPr>
+          <w:rFonts w:ascii="Times New Roman" w:hAnsi="Times New Roman" w:cs="Times New Roman"/>
+        </w:rPr>
+        <w:t>Everyone in the team has the same resources in terms of hardware and software, and will use them to do their individual parts of the project and it as a whole.</w:t>
+      </w:r>
+    </w:p>
+    <w:p>
+      <w:pPr>
+        <w:spacing w:line="360" w:lineRule="auto"/>
+        <w:rPr>
+          <w:rFonts w:ascii="Times New Roman" w:hAnsi="Times New Roman" w:cs="Times New Roman"/>
+        </w:rPr>
+      </w:pPr>
+    </w:p>
+    <w:p>
+      <w:pPr>
+        <w:spacing w:line="360" w:lineRule="auto"/>
+        <w:rPr>
+          <w:rFonts w:ascii="Times New Roman" w:hAnsi="Times New Roman" w:cs="Times New Roman"/>
+        </w:rPr>
+      </w:pPr>
+      <w:r>
+        <w:rPr>
+          <w:rFonts w:ascii="Times New Roman" w:hAnsi="Times New Roman" w:cs="Times New Roman"/>
+        </w:rPr>
+        <w:t>The following resources will be used to develop the project and its documentation.</w:t>
+      </w:r>
+    </w:p>
+    <w:p>
+      <w:pPr>
+        <w:pStyle w:val="Heading1"/>
+        <w:numPr>
+          <w:ilvl w:val="1"/>
+          <w:numId w:val="2"/>
+        </w:numPr>
+      </w:pPr>
+      <w:bookmarkStart w:id="13" w:name="_Toc397361204"/>
+      <w:r>
+        <w:t>Hardware</w:t>
       </w:r>
       <w:bookmarkEnd w:id="13"/>
     </w:p>
@@ -6505,7 +6561,6 @@
     <w:p>
       <w:pPr>
         <w:spacing w:line="360" w:lineRule="auto"/>
-        <w:ind w:firstLine="720"/>
         <w:rPr>
           <w:rFonts w:ascii="Times New Roman" w:hAnsi="Times New Roman" w:cs="Times New Roman"/>
         </w:rPr>
@@ -6514,13 +6569,13 @@
         <w:rPr>
           <w:rFonts w:ascii="Times New Roman" w:hAnsi="Times New Roman" w:cs="Times New Roman"/>
         </w:rPr>
-        <w:t>Every member in the team plays a key part and everyone has input to the project, both as a whole and individually. The key person for the success of the project is the Sponsor Leanne, who has ultimate say on whether or not the project is successful. She also has the special skills with nutrition and health science, which none of the team members have.</w:t>
+        <w:t>The following hardware will be used during the documentation and creating of the application.</w:t>
       </w:r>
     </w:p>
     <w:p>
       <w:pPr>
         <w:spacing w:line="360" w:lineRule="auto"/>
-        <w:ind w:firstLine="720"/>
+        <w:ind w:left="720"/>
         <w:rPr>
           <w:rFonts w:ascii="Times New Roman" w:hAnsi="Times New Roman" w:cs="Times New Roman"/>
         </w:rPr>
@@ -6529,13 +6584,13 @@
         <w:rPr>
           <w:rFonts w:ascii="Times New Roman" w:hAnsi="Times New Roman" w:cs="Times New Roman"/>
         </w:rPr>
-        <w:t>The team also has other students, Lecturers and other university staff, whose knowledge may be of benefit to the team.</w:t>
+        <w:t>Desktop PC- used to work at both home and university, to do both documentation and coding. The specifications of each team member’s computers vary, but are a combination of the latest version of Windows and Apple’s OS X.</w:t>
       </w:r>
     </w:p>
     <w:p>
       <w:pPr>
         <w:spacing w:line="360" w:lineRule="auto"/>
-        <w:ind w:firstLine="720"/>
+        <w:ind w:left="720"/>
         <w:rPr>
           <w:rFonts w:ascii="Times New Roman" w:hAnsi="Times New Roman" w:cs="Times New Roman"/>
         </w:rPr>
@@ -6544,20 +6599,37 @@
         <w:rPr>
           <w:rFonts w:ascii="Times New Roman" w:hAnsi="Times New Roman" w:cs="Times New Roman"/>
         </w:rPr>
-        <w:t>Everyone in the team has the same resources in terms of hardware and software, and will use them to do their individual parts of the project and it as a whole.</w:t>
+        <w:t>Laptop- Used to do work during meetings and again work on the writing the application itself and its documentation</w:t>
       </w:r>
     </w:p>
     <w:p>
       <w:pPr>
         <w:spacing w:line="360" w:lineRule="auto"/>
-        <w:rPr>
-          <w:rFonts w:ascii="Times New Roman" w:hAnsi="Times New Roman" w:cs="Times New Roman"/>
-        </w:rPr>
-      </w:pPr>
+        <w:ind w:left="720"/>
+        <w:rPr>
+          <w:rFonts w:ascii="Times New Roman" w:hAnsi="Times New Roman" w:cs="Times New Roman"/>
+        </w:rPr>
+      </w:pPr>
+      <w:r>
+        <w:rPr>
+          <w:rFonts w:ascii="Times New Roman" w:hAnsi="Times New Roman" w:cs="Times New Roman"/>
+        </w:rPr>
+        <w:t>Android Smartphone- used to test prototypes of the application for bugs and issues not seen in the emulator.</w:t>
+      </w:r>
     </w:p>
     <w:p>
       <w:pPr>
         <w:spacing w:line="360" w:lineRule="auto"/>
+        <w:ind w:left="720"/>
+        <w:rPr>
+          <w:rFonts w:ascii="Times New Roman" w:hAnsi="Times New Roman" w:cs="Times New Roman"/>
+        </w:rPr>
+      </w:pPr>
+    </w:p>
+    <w:p>
+      <w:pPr>
+        <w:spacing w:line="360" w:lineRule="auto"/>
+        <w:ind w:left="720"/>
         <w:rPr>
           <w:rFonts w:ascii="Times New Roman" w:hAnsi="Times New Roman" w:cs="Times New Roman"/>
         </w:rPr>
@@ -6566,7 +6638,14 @@
         <w:rPr>
           <w:rFonts w:ascii="Times New Roman" w:hAnsi="Times New Roman" w:cs="Times New Roman"/>
         </w:rPr>
-        <w:t>The following resources will be used to develop the project and its documentation.</w:t>
+        <w:t xml:space="preserve">For deploying the application there will be additional hardware needed. To start with the application’s back end can be run locally on a desktop PC. But once it is deployed there must </w:t>
+      </w:r>
+      <w:r>
+        <w:rPr>
+          <w:rFonts w:ascii="Times New Roman" w:hAnsi="Times New Roman" w:cs="Times New Roman"/>
+        </w:rPr>
+        <w:lastRenderedPageBreak/>
+        <w:t>be a backend that is available to use from any location. It must be able to cope with demand and be efficient so that the application is smooth and fluid.</w:t>
       </w:r>
     </w:p>
     <w:p>
@@ -6577,133 +6656,13 @@
           <w:numId w:val="2"/>
         </w:numPr>
       </w:pPr>
-      <w:bookmarkStart w:id="14" w:name="_Toc397361204"/>
-      <w:r>
-        <w:t>Hardware</w:t>
-      </w:r>
-      <w:bookmarkEnd w:id="14"/>
-    </w:p>
-    <w:p/>
-    <w:p>
-      <w:pPr>
-        <w:spacing w:line="360" w:lineRule="auto"/>
-        <w:rPr>
-          <w:rFonts w:ascii="Times New Roman" w:hAnsi="Times New Roman" w:cs="Times New Roman"/>
-        </w:rPr>
-      </w:pPr>
-      <w:r>
-        <w:rPr>
-          <w:rFonts w:ascii="Times New Roman" w:hAnsi="Times New Roman" w:cs="Times New Roman"/>
-        </w:rPr>
-        <w:t>The following hardware will be used during the documentation and creating of the application.</w:t>
-      </w:r>
-    </w:p>
-    <w:p>
-      <w:pPr>
-        <w:spacing w:line="360" w:lineRule="auto"/>
-        <w:ind w:left="720"/>
-        <w:rPr>
-          <w:rFonts w:ascii="Times New Roman" w:hAnsi="Times New Roman" w:cs="Times New Roman"/>
-        </w:rPr>
-      </w:pPr>
-      <w:r>
-        <w:rPr>
-          <w:rFonts w:ascii="Times New Roman" w:hAnsi="Times New Roman" w:cs="Times New Roman"/>
-        </w:rPr>
-        <w:t>Desktop PC- used to work at both home and university, to do both documentation and coding. The specifications of each team member’s computers vary, but are a combination of the latest version of Windows and Apple’s OS X.</w:t>
-      </w:r>
-    </w:p>
-    <w:p>
-      <w:pPr>
-        <w:spacing w:line="360" w:lineRule="auto"/>
-        <w:ind w:left="720"/>
-        <w:rPr>
-          <w:rFonts w:ascii="Times New Roman" w:hAnsi="Times New Roman" w:cs="Times New Roman"/>
-        </w:rPr>
-      </w:pPr>
-      <w:r>
-        <w:rPr>
-          <w:rFonts w:ascii="Times New Roman" w:hAnsi="Times New Roman" w:cs="Times New Roman"/>
-        </w:rPr>
-        <w:t>Laptop- Used to do work during meetings and again work on the writing the application itself and its documentation</w:t>
-      </w:r>
-    </w:p>
-    <w:p>
-      <w:pPr>
-        <w:spacing w:line="360" w:lineRule="auto"/>
-        <w:ind w:left="720"/>
-        <w:rPr>
-          <w:rFonts w:ascii="Times New Roman" w:hAnsi="Times New Roman" w:cs="Times New Roman"/>
-        </w:rPr>
-      </w:pPr>
-      <w:r>
-        <w:rPr>
-          <w:rFonts w:ascii="Times New Roman" w:hAnsi="Times New Roman" w:cs="Times New Roman"/>
-        </w:rPr>
-        <w:t>Android Smartphone- used to test prototypes of the application for bugs and issues not seen in the emulator.</w:t>
-      </w:r>
-    </w:p>
-    <w:p>
-      <w:pPr>
-        <w:spacing w:line="360" w:lineRule="auto"/>
-        <w:ind w:left="720"/>
-        <w:rPr>
-          <w:rFonts w:ascii="Times New Roman" w:hAnsi="Times New Roman" w:cs="Times New Roman"/>
-        </w:rPr>
-      </w:pPr>
-    </w:p>
-    <w:p>
-      <w:pPr>
-        <w:spacing w:line="360" w:lineRule="auto"/>
-        <w:ind w:left="720"/>
-        <w:rPr>
-          <w:rFonts w:ascii="Times New Roman" w:hAnsi="Times New Roman" w:cs="Times New Roman"/>
-        </w:rPr>
-      </w:pPr>
-      <w:r>
-        <w:rPr>
-          <w:rFonts w:ascii="Times New Roman" w:hAnsi="Times New Roman" w:cs="Times New Roman"/>
-        </w:rPr>
-        <w:t xml:space="preserve">For deploying the application there will be additional hardware needed. To start with the application’s back end can be run locally on a desktop PC. But once it is deployed there must </w:t>
-      </w:r>
-      <w:r>
-        <w:rPr>
-          <w:rFonts w:ascii="Times New Roman" w:hAnsi="Times New Roman" w:cs="Times New Roman"/>
-        </w:rPr>
-        <w:lastRenderedPageBreak/>
-        <w:t>be a backend that is available to use from any location. It must be able to cope with demand and be efficient so that the application is smooth and fluid.</w:t>
-      </w:r>
-    </w:p>
-    <w:p>
-      <w:pPr>
-        <w:spacing w:line="360" w:lineRule="auto"/>
-        <w:ind w:left="720"/>
-        <w:rPr>
-          <w:rFonts w:ascii="Times New Roman" w:hAnsi="Times New Roman" w:cs="Times New Roman"/>
-          <w:b/>
-        </w:rPr>
-      </w:pPr>
-      <w:r>
-        <w:rPr>
-          <w:rFonts w:ascii="Times New Roman" w:hAnsi="Times New Roman" w:cs="Times New Roman"/>
-          <w:b/>
-        </w:rPr>
-        <w:t>(Need more info for back end we need)</w:t>
-      </w:r>
-    </w:p>
-    <w:p>
-      <w:pPr>
-        <w:pStyle w:val="Heading1"/>
-        <w:numPr>
-          <w:ilvl w:val="1"/>
-          <w:numId w:val="2"/>
-        </w:numPr>
-      </w:pPr>
-      <w:bookmarkStart w:id="15" w:name="_Toc397361205"/>
+      <w:bookmarkStart w:id="14" w:name="_Toc397361205"/>
+      <w:bookmarkStart w:id="15" w:name="_GoBack"/>
+      <w:bookmarkEnd w:id="15"/>
       <w:r>
         <w:t>Software</w:t>
       </w:r>
-      <w:bookmarkEnd w:id="15"/>
+      <w:bookmarkEnd w:id="14"/>
     </w:p>
     <w:p/>
     <w:p>
@@ -6795,14 +6754,12 @@
           <w:rFonts w:ascii="Times New Roman" w:hAnsi="Times New Roman" w:cs="Times New Roman"/>
         </w:rPr>
       </w:pPr>
-      <w:proofErr w:type="spellStart"/>
       <w:r>
         <w:rPr>
           <w:rFonts w:ascii="Times New Roman" w:hAnsi="Times New Roman" w:cs="Times New Roman"/>
         </w:rPr>
         <w:t>Github</w:t>
       </w:r>
-      <w:proofErr w:type="spellEnd"/>
     </w:p>
     <w:p>
       <w:pPr>
@@ -6835,19 +6792,11 @@
           <w:rFonts w:ascii="Times New Roman" w:hAnsi="Times New Roman" w:cs="Times New Roman"/>
         </w:rPr>
       </w:pPr>
-      <w:proofErr w:type="spellStart"/>
       <w:r>
         <w:rPr>
           <w:rFonts w:ascii="Times New Roman" w:hAnsi="Times New Roman" w:cs="Times New Roman"/>
         </w:rPr>
-        <w:t>Genymotion</w:t>
-      </w:r>
-      <w:proofErr w:type="spellEnd"/>
-      <w:r>
-        <w:rPr>
-          <w:rFonts w:ascii="Times New Roman" w:hAnsi="Times New Roman" w:cs="Times New Roman"/>
-        </w:rPr>
-        <w:t xml:space="preserve"> Android emulator</w:t>
+        <w:t>Genymotion Android emulator</w:t>
       </w:r>
     </w:p>
     <w:p>
@@ -6959,7 +6908,7 @@
                     </pic:cNvPicPr>
                   </pic:nvPicPr>
                   <pic:blipFill>
-                    <a:blip r:embed="rId11" cstate="print"/>
+                    <a:blip r:embed="rId12" cstate="print"/>
                     <a:srcRect/>
                     <a:stretch>
                       <a:fillRect/>
@@ -7015,7 +6964,6 @@
         <w:rPr>
           <w:rFonts w:ascii="Times New Roman" w:hAnsi="Times New Roman" w:cs="Times New Roman"/>
         </w:rPr>
-        <w:lastRenderedPageBreak/>
         <w:t>Project Leader - Brings all components together</w:t>
       </w:r>
     </w:p>
@@ -7031,6 +6979,7 @@
         <w:rPr>
           <w:rFonts w:ascii="Times New Roman" w:hAnsi="Times New Roman" w:cs="Times New Roman"/>
         </w:rPr>
+        <w:lastRenderedPageBreak/>
         <w:t>Project Developer - Document and design application</w:t>
       </w:r>
     </w:p>
@@ -7063,7 +7012,7 @@
           <w:insideV w:val="single" w:sz="2" w:space="0" w:color="000000"/>
         </w:tblBorders>
         <w:tblLayout w:type="fixed"/>
-        <w:tblLook w:val="04A0"/>
+        <w:tblLook w:val="04A0" w:firstRow="1" w:lastRow="0" w:firstColumn="1" w:lastColumn="0" w:noHBand="0" w:noVBand="1"/>
       </w:tblPr>
       <w:tblGrid>
         <w:gridCol w:w="2765"/>
@@ -7674,39 +7623,7 @@
           <w:rFonts w:ascii="Times New Roman" w:hAnsi="Times New Roman" w:cs="Times New Roman"/>
           <w:lang w:val="en-US"/>
         </w:rPr>
-        <w:t xml:space="preserve">Tracking for this project will be primarily achieved through the use of </w:t>
-      </w:r>
-      <w:proofErr w:type="spellStart"/>
-      <w:r>
-        <w:rPr>
-          <w:rFonts w:ascii="Times New Roman" w:hAnsi="Times New Roman" w:cs="Times New Roman"/>
-          <w:lang w:val="en-US"/>
-        </w:rPr>
-        <w:t>Github</w:t>
-      </w:r>
-      <w:proofErr w:type="spellEnd"/>
-      <w:r>
-        <w:rPr>
-          <w:rFonts w:ascii="Times New Roman" w:hAnsi="Times New Roman" w:cs="Times New Roman"/>
-          <w:lang w:val="en-US"/>
-        </w:rPr>
-        <w:t xml:space="preserve">. </w:t>
-      </w:r>
-      <w:proofErr w:type="spellStart"/>
-      <w:r>
-        <w:rPr>
-          <w:rFonts w:ascii="Times New Roman" w:hAnsi="Times New Roman" w:cs="Times New Roman"/>
-          <w:lang w:val="en-US"/>
-        </w:rPr>
-        <w:t>Github</w:t>
-      </w:r>
-      <w:proofErr w:type="spellEnd"/>
-      <w:r>
-        <w:rPr>
-          <w:rFonts w:ascii="Times New Roman" w:hAnsi="Times New Roman" w:cs="Times New Roman"/>
-          <w:lang w:val="en-US"/>
-        </w:rPr>
-        <w:t xml:space="preserve"> allows project members to share project resources and documents between each other.</w:t>
+        <w:t>Tracking for this project will be primarily achieved through the use of Github. Github allows project members to share project resources and documents between each other.</w:t>
       </w:r>
     </w:p>
     <w:p>
@@ -7737,33 +7654,11 @@
           <w:rFonts w:ascii="Times New Roman" w:hAnsi="Times New Roman" w:cs="Times New Roman"/>
         </w:rPr>
       </w:pPr>
-      <w:proofErr w:type="spellStart"/>
       <w:r>
         <w:rPr>
           <w:rFonts w:ascii="Times New Roman" w:hAnsi="Times New Roman" w:cs="Times New Roman"/>
         </w:rPr>
-        <w:t>Github</w:t>
-      </w:r>
-      <w:proofErr w:type="spellEnd"/>
-      <w:r>
-        <w:rPr>
-          <w:rFonts w:ascii="Times New Roman" w:hAnsi="Times New Roman" w:cs="Times New Roman"/>
-        </w:rPr>
-        <w:t xml:space="preserve"> provides an interface to a version control system of our project documents and the systems source code. </w:t>
-      </w:r>
-      <w:proofErr w:type="spellStart"/>
-      <w:r>
-        <w:rPr>
-          <w:rFonts w:ascii="Times New Roman" w:hAnsi="Times New Roman" w:cs="Times New Roman"/>
-        </w:rPr>
-        <w:t>Github</w:t>
-      </w:r>
-      <w:proofErr w:type="spellEnd"/>
-      <w:r>
-        <w:rPr>
-          <w:rFonts w:ascii="Times New Roman" w:hAnsi="Times New Roman" w:cs="Times New Roman"/>
-        </w:rPr>
-        <w:t xml:space="preserve"> shall be used as the main repository for all project related files.</w:t>
+        <w:t>Github provides an interface to a version control system of our project documents and the systems source code. Github shall be used as the main repository for all project related files.</w:t>
       </w:r>
     </w:p>
     <w:p>
@@ -7787,16 +7682,8 @@
         <w:rPr>
           <w:rFonts w:ascii="Times New Roman" w:hAnsi="Times New Roman" w:cs="Times New Roman"/>
         </w:rPr>
-        <w:t xml:space="preserve">Version control is very important in any project, and especially so for software projects. As it is important to contain the ability to revert to previous versions of the application should a problem </w:t>
+        <w:t>Version control is very important in any project, and especially so for software projects. As it is important to contain the ability to revert to previous versions of the application should a problem arise.</w:t>
       </w:r>
-      <w:proofErr w:type="gramStart"/>
-      <w:r>
-        <w:rPr>
-          <w:rFonts w:ascii="Times New Roman" w:hAnsi="Times New Roman" w:cs="Times New Roman"/>
-        </w:rPr>
-        <w:t>arise.</w:t>
-      </w:r>
-      <w:proofErr w:type="gramEnd"/>
     </w:p>
     <w:p>
       <w:pPr>
@@ -7819,35 +7706,7 @@
         <w:rPr>
           <w:rFonts w:ascii="Times New Roman" w:hAnsi="Times New Roman" w:cs="Times New Roman"/>
         </w:rPr>
-        <w:t xml:space="preserve">All project documents will also be stored on </w:t>
-      </w:r>
-      <w:proofErr w:type="spellStart"/>
-      <w:r>
-        <w:rPr>
-          <w:rFonts w:ascii="Times New Roman" w:hAnsi="Times New Roman" w:cs="Times New Roman"/>
-        </w:rPr>
-        <w:t>Github</w:t>
-      </w:r>
-      <w:proofErr w:type="spellEnd"/>
-      <w:r>
-        <w:rPr>
-          <w:rFonts w:ascii="Times New Roman" w:hAnsi="Times New Roman" w:cs="Times New Roman"/>
-        </w:rPr>
-        <w:t xml:space="preserve">. This provides an external environment to store and retrieve files, should any </w:t>
-      </w:r>
-      <w:proofErr w:type="spellStart"/>
-      <w:r>
-        <w:rPr>
-          <w:rFonts w:ascii="Times New Roman" w:hAnsi="Times New Roman" w:cs="Times New Roman"/>
-        </w:rPr>
-        <w:t>localised</w:t>
-      </w:r>
-      <w:proofErr w:type="spellEnd"/>
-      <w:r>
-        <w:rPr>
-          <w:rFonts w:ascii="Times New Roman" w:hAnsi="Times New Roman" w:cs="Times New Roman"/>
-        </w:rPr>
-        <w:t xml:space="preserve"> hard drive malfunctions occur.</w:t>
+        <w:t>All project documents will also be stored on Github. This provides an external environment to store and retrieve files, should any localised hard drive malfunctions occur.</w:t>
       </w:r>
     </w:p>
     <w:p>
@@ -7874,19 +7733,11 @@
           <w:rFonts w:ascii="Times New Roman" w:hAnsi="Times New Roman" w:cs="Times New Roman"/>
         </w:rPr>
       </w:pPr>
-      <w:proofErr w:type="spellStart"/>
       <w:r>
         <w:rPr>
           <w:rFonts w:ascii="Times New Roman" w:hAnsi="Times New Roman" w:cs="Times New Roman"/>
         </w:rPr>
-        <w:t>Github</w:t>
-      </w:r>
-      <w:proofErr w:type="spellEnd"/>
-      <w:r>
-        <w:rPr>
-          <w:rFonts w:ascii="Times New Roman" w:hAnsi="Times New Roman" w:cs="Times New Roman"/>
-        </w:rPr>
-        <w:t xml:space="preserve"> will also provide a way for the team to keep track of project progress and complete the tasks set out on the project timeline.</w:t>
+        <w:t>Github will also provide a way for the team to keep track of project progress and complete the tasks set out on the project timeline.</w:t>
       </w:r>
     </w:p>
     <w:p>
@@ -7910,51 +7761,7 @@
         <w:rPr>
           <w:rFonts w:ascii="Times New Roman" w:hAnsi="Times New Roman" w:cs="Times New Roman"/>
         </w:rPr>
-        <w:t xml:space="preserve">The project manager will </w:t>
-      </w:r>
-      <w:proofErr w:type="spellStart"/>
-      <w:r>
-        <w:rPr>
-          <w:rFonts w:ascii="Times New Roman" w:hAnsi="Times New Roman" w:cs="Times New Roman"/>
-        </w:rPr>
-        <w:t>analyse</w:t>
-      </w:r>
-      <w:proofErr w:type="spellEnd"/>
-      <w:r>
-        <w:rPr>
-          <w:rFonts w:ascii="Times New Roman" w:hAnsi="Times New Roman" w:cs="Times New Roman"/>
-        </w:rPr>
-        <w:t xml:space="preserve"> progress via the project </w:t>
-      </w:r>
-      <w:proofErr w:type="spellStart"/>
-      <w:proofErr w:type="gramStart"/>
-      <w:r>
-        <w:rPr>
-          <w:rFonts w:ascii="Times New Roman" w:hAnsi="Times New Roman" w:cs="Times New Roman"/>
-        </w:rPr>
-        <w:t>gantt</w:t>
-      </w:r>
-      <w:proofErr w:type="spellEnd"/>
-      <w:proofErr w:type="gramEnd"/>
-      <w:r>
-        <w:rPr>
-          <w:rFonts w:ascii="Times New Roman" w:hAnsi="Times New Roman" w:cs="Times New Roman"/>
-        </w:rPr>
-        <w:t xml:space="preserve"> chart, then update relevant documents on </w:t>
-      </w:r>
-      <w:proofErr w:type="spellStart"/>
-      <w:r>
-        <w:rPr>
-          <w:rFonts w:ascii="Times New Roman" w:hAnsi="Times New Roman" w:cs="Times New Roman"/>
-        </w:rPr>
-        <w:t>Github</w:t>
-      </w:r>
-      <w:proofErr w:type="spellEnd"/>
-      <w:r>
-        <w:rPr>
-          <w:rFonts w:ascii="Times New Roman" w:hAnsi="Times New Roman" w:cs="Times New Roman"/>
-        </w:rPr>
-        <w:t xml:space="preserve"> so the rest of the team can acquire work as prompted.</w:t>
+        <w:t>The project manager will analyse progress via the project gantt chart, then update relevant documents on Github so the rest of the team can acquire work as prompted.</w:t>
       </w:r>
     </w:p>
     <w:p/>
@@ -7985,35 +7792,7 @@
         <w:rPr>
           <w:rFonts w:ascii="Times New Roman" w:hAnsi="Times New Roman" w:cs="Times New Roman"/>
         </w:rPr>
-        <w:t xml:space="preserve">Communication between team members will be carried out through team meetings, </w:t>
-      </w:r>
-      <w:proofErr w:type="spellStart"/>
-      <w:r>
-        <w:rPr>
-          <w:rFonts w:ascii="Times New Roman" w:hAnsi="Times New Roman" w:cs="Times New Roman"/>
-        </w:rPr>
-        <w:t>Github</w:t>
-      </w:r>
-      <w:proofErr w:type="spellEnd"/>
-      <w:r>
-        <w:rPr>
-          <w:rFonts w:ascii="Times New Roman" w:hAnsi="Times New Roman" w:cs="Times New Roman"/>
-        </w:rPr>
-        <w:t xml:space="preserve">, and </w:t>
-      </w:r>
-      <w:proofErr w:type="spellStart"/>
-      <w:r>
-        <w:rPr>
-          <w:rFonts w:ascii="Times New Roman" w:hAnsi="Times New Roman" w:cs="Times New Roman"/>
-        </w:rPr>
-        <w:t>Facebook</w:t>
-      </w:r>
-      <w:proofErr w:type="spellEnd"/>
-      <w:r>
-        <w:rPr>
-          <w:rFonts w:ascii="Times New Roman" w:hAnsi="Times New Roman" w:cs="Times New Roman"/>
-        </w:rPr>
-        <w:t>.</w:t>
+        <w:t>Communication between team members will be carried out through team meetings, Github, and Facebook.</w:t>
       </w:r>
     </w:p>
     <w:p>
@@ -8057,33 +7836,11 @@
           <w:rFonts w:ascii="Times New Roman" w:hAnsi="Times New Roman" w:cs="Times New Roman"/>
         </w:rPr>
       </w:pPr>
-      <w:proofErr w:type="spellStart"/>
       <w:r>
         <w:rPr>
           <w:rFonts w:ascii="Times New Roman" w:hAnsi="Times New Roman" w:cs="Times New Roman"/>
         </w:rPr>
-        <w:t>Github</w:t>
-      </w:r>
-      <w:proofErr w:type="spellEnd"/>
-      <w:r>
-        <w:rPr>
-          <w:rFonts w:ascii="Times New Roman" w:hAnsi="Times New Roman" w:cs="Times New Roman"/>
-        </w:rPr>
-        <w:t xml:space="preserve"> - When an individual uploads or updates a file they have been working on, </w:t>
-      </w:r>
-      <w:proofErr w:type="spellStart"/>
-      <w:r>
-        <w:rPr>
-          <w:rFonts w:ascii="Times New Roman" w:hAnsi="Times New Roman" w:cs="Times New Roman"/>
-        </w:rPr>
-        <w:t>Github</w:t>
-      </w:r>
-      <w:proofErr w:type="spellEnd"/>
-      <w:r>
-        <w:rPr>
-          <w:rFonts w:ascii="Times New Roman" w:hAnsi="Times New Roman" w:cs="Times New Roman"/>
-        </w:rPr>
-        <w:t xml:space="preserve"> asks the user to make a note against their commit. This allows the team to view the progress of other team members.</w:t>
+        <w:t>Github - When an individual uploads or updates a file they have been working on, Github asks the user to make a note against their commit. This allows the team to view the progress of other team members.</w:t>
       </w:r>
     </w:p>
     <w:p>
@@ -8103,33 +7860,11 @@
           <w:rFonts w:ascii="Times New Roman" w:hAnsi="Times New Roman" w:cs="Times New Roman"/>
         </w:rPr>
       </w:pPr>
-      <w:proofErr w:type="spellStart"/>
       <w:r>
         <w:rPr>
           <w:rFonts w:ascii="Times New Roman" w:hAnsi="Times New Roman" w:cs="Times New Roman"/>
         </w:rPr>
-        <w:t>Facebook</w:t>
-      </w:r>
-      <w:proofErr w:type="spellEnd"/>
-      <w:r>
-        <w:rPr>
-          <w:rFonts w:ascii="Times New Roman" w:hAnsi="Times New Roman" w:cs="Times New Roman"/>
-        </w:rPr>
-        <w:t xml:space="preserve"> - </w:t>
-      </w:r>
-      <w:proofErr w:type="spellStart"/>
-      <w:r>
-        <w:rPr>
-          <w:rFonts w:ascii="Times New Roman" w:hAnsi="Times New Roman" w:cs="Times New Roman"/>
-        </w:rPr>
-        <w:t>Facebook</w:t>
-      </w:r>
-      <w:proofErr w:type="spellEnd"/>
-      <w:r>
-        <w:rPr>
-          <w:rFonts w:ascii="Times New Roman" w:hAnsi="Times New Roman" w:cs="Times New Roman"/>
-        </w:rPr>
-        <w:t xml:space="preserve"> provides the ability to great groups. This group provides team members with the means to communicate privately on a medium readily available to all team members.</w:t>
+        <w:t>Facebook - Facebook provides the ability to great groups. This group provides team members with the means to communicate privately on a medium readily available to all team members.</w:t>
       </w:r>
     </w:p>
     <w:p>
@@ -8227,23 +7962,15 @@
           <w:rFonts w:ascii="Times New Roman" w:hAnsi="Times New Roman" w:cs="Times New Roman"/>
         </w:rPr>
       </w:pPr>
-      <w:proofErr w:type="gramStart"/>
       <w:r>
         <w:rPr>
           <w:rFonts w:ascii="Times New Roman" w:hAnsi="Times New Roman" w:cs="Times New Roman"/>
         </w:rPr>
-        <w:t>Managing Change - If in the event the project changes during development, all team members as well as the client will be notified promptly.</w:t>
-      </w:r>
-      <w:proofErr w:type="gramEnd"/>
-      <w:r>
-        <w:rPr>
-          <w:rFonts w:ascii="Times New Roman" w:hAnsi="Times New Roman" w:cs="Times New Roman"/>
-        </w:rPr>
-        <w:t xml:space="preserve"> As the project team is using an agile approach to system design, the client will be provided with an incremental prototype of the system and supporting documentation.</w:t>
+        <w:t>Managing Change - If in the event the project changes during development, all team members as well as the client will be notified promptly. As the project team is using an agile approach to system design, the client will be provided with an incremental prototype of the system and supporting documentation.</w:t>
       </w:r>
     </w:p>
     <w:sectPr>
-      <w:footerReference w:type="default" r:id="rId12"/>
+      <w:footerReference w:type="default" r:id="rId13"/>
       <w:pgSz w:w="11906" w:h="16838"/>
       <w:pgMar w:top="1440" w:right="1440" w:bottom="1440" w:left="1440" w:header="708" w:footer="708" w:gutter="0"/>
       <w:cols w:space="708"/>
@@ -8254,7 +7981,7 @@
 </file>
 
 <file path=word/endnotes.xml><?xml version="1.0" encoding="utf-8"?>
-<w:endnotes xmlns:ve="http://schemas.openxmlformats.org/markup-compatibility/2006" xmlns:o="urn:schemas-microsoft-com:office:office" xmlns:r="http://schemas.openxmlformats.org/officeDocument/2006/relationships" xmlns:m="http://schemas.openxmlformats.org/officeDocument/2006/math" xmlns:v="urn:schemas-microsoft-com:vml" xmlns:wp="http://schemas.openxmlformats.org/drawingml/2006/wordprocessingDrawing" xmlns:w10="urn:schemas-microsoft-com:office:word" xmlns:w="http://schemas.openxmlformats.org/wordprocessingml/2006/main" xmlns:wne="http://schemas.microsoft.com/office/word/2006/wordml">
+<w:endnotes xmlns:wpc="http://schemas.microsoft.com/office/word/2010/wordprocessingCanvas" xmlns:mc="http://schemas.openxmlformats.org/markup-compatibility/2006" xmlns:o="urn:schemas-microsoft-com:office:office" xmlns:r="http://schemas.openxmlformats.org/officeDocument/2006/relationships" xmlns:m="http://schemas.openxmlformats.org/officeDocument/2006/math" xmlns:v="urn:schemas-microsoft-com:vml" xmlns:wp14="http://schemas.microsoft.com/office/word/2010/wordprocessingDrawing" xmlns:wp="http://schemas.openxmlformats.org/drawingml/2006/wordprocessingDrawing" xmlns:w10="urn:schemas-microsoft-com:office:word" xmlns:w="http://schemas.openxmlformats.org/wordprocessingml/2006/main" xmlns:w14="http://schemas.microsoft.com/office/word/2010/wordml" xmlns:wpg="http://schemas.microsoft.com/office/word/2010/wordprocessingGroup" xmlns:wpi="http://schemas.microsoft.com/office/word/2010/wordprocessingInk" xmlns:wne="http://schemas.microsoft.com/office/word/2006/wordml" xmlns:wps="http://schemas.microsoft.com/office/word/2010/wordprocessingShape" mc:Ignorable="w14 wp14">
   <w:endnote w:type="separator" w:id="-1">
     <w:p>
       <w:pPr>
@@ -8279,7 +8006,7 @@
 </file>
 
 <file path=word/footer1.xml><?xml version="1.0" encoding="utf-8"?>
-<w:ftr xmlns:ve="http://schemas.openxmlformats.org/markup-compatibility/2006" xmlns:o="urn:schemas-microsoft-com:office:office" xmlns:r="http://schemas.openxmlformats.org/officeDocument/2006/relationships" xmlns:m="http://schemas.openxmlformats.org/officeDocument/2006/math" xmlns:v="urn:schemas-microsoft-com:vml" xmlns:wp="http://schemas.openxmlformats.org/drawingml/2006/wordprocessingDrawing" xmlns:w10="urn:schemas-microsoft-com:office:word" xmlns:w="http://schemas.openxmlformats.org/wordprocessingml/2006/main" xmlns:wne="http://schemas.microsoft.com/office/word/2006/wordml">
+<w:ftr xmlns:wpc="http://schemas.microsoft.com/office/word/2010/wordprocessingCanvas" xmlns:mc="http://schemas.openxmlformats.org/markup-compatibility/2006" xmlns:o="urn:schemas-microsoft-com:office:office" xmlns:r="http://schemas.openxmlformats.org/officeDocument/2006/relationships" xmlns:m="http://schemas.openxmlformats.org/officeDocument/2006/math" xmlns:v="urn:schemas-microsoft-com:vml" xmlns:wp14="http://schemas.microsoft.com/office/word/2010/wordprocessingDrawing" xmlns:wp="http://schemas.openxmlformats.org/drawingml/2006/wordprocessingDrawing" xmlns:w10="urn:schemas-microsoft-com:office:word" xmlns:w="http://schemas.openxmlformats.org/wordprocessingml/2006/main" xmlns:w14="http://schemas.microsoft.com/office/word/2010/wordml" xmlns:wpg="http://schemas.microsoft.com/office/word/2010/wordprocessingGroup" xmlns:wpi="http://schemas.microsoft.com/office/word/2010/wordprocessingInk" xmlns:wne="http://schemas.microsoft.com/office/word/2006/wordml" xmlns:wps="http://schemas.microsoft.com/office/word/2010/wordprocessingShape" mc:Ignorable="w14 wp14">
   <w:sdt>
     <w:sdtPr>
       <w:id w:val="21124391"/>
@@ -8288,20 +8015,34 @@
         <w:docPartUnique/>
       </w:docPartObj>
     </w:sdtPr>
+    <w:sdtEndPr/>
     <w:sdtContent>
       <w:p>
         <w:pPr>
           <w:pStyle w:val="Footer"/>
           <w:jc w:val="center"/>
         </w:pPr>
-        <w:fldSimple w:instr=" PAGE   \* MERGEFORMAT ">
-          <w:r>
-            <w:rPr>
-              <w:noProof/>
-            </w:rPr>
-            <w:t>16</w:t>
-          </w:r>
-        </w:fldSimple>
+        <w:r>
+          <w:fldChar w:fldCharType="begin"/>
+        </w:r>
+        <w:r>
+          <w:instrText xml:space="preserve"> PAGE   \* MERGEFORMAT </w:instrText>
+        </w:r>
+        <w:r>
+          <w:fldChar w:fldCharType="separate"/>
+        </w:r>
+        <w:r>
+          <w:rPr>
+            <w:noProof/>
+          </w:rPr>
+          <w:t>13</w:t>
+        </w:r>
+        <w:r>
+          <w:rPr>
+            <w:noProof/>
+          </w:rPr>
+          <w:fldChar w:fldCharType="end"/>
+        </w:r>
       </w:p>
     </w:sdtContent>
   </w:sdt>
@@ -8314,7 +8055,7 @@
 </file>
 
 <file path=word/footnotes.xml><?xml version="1.0" encoding="utf-8"?>
-<w:footnotes xmlns:ve="http://schemas.openxmlformats.org/markup-compatibility/2006" xmlns:o="urn:schemas-microsoft-com:office:office" xmlns:r="http://schemas.openxmlformats.org/officeDocument/2006/relationships" xmlns:m="http://schemas.openxmlformats.org/officeDocument/2006/math" xmlns:v="urn:schemas-microsoft-com:vml" xmlns:wp="http://schemas.openxmlformats.org/drawingml/2006/wordprocessingDrawing" xmlns:w10="urn:schemas-microsoft-com:office:word" xmlns:w="http://schemas.openxmlformats.org/wordprocessingml/2006/main" xmlns:wne="http://schemas.microsoft.com/office/word/2006/wordml">
+<w:footnotes xmlns:wpc="http://schemas.microsoft.com/office/word/2010/wordprocessingCanvas" xmlns:mc="http://schemas.openxmlformats.org/markup-compatibility/2006" xmlns:o="urn:schemas-microsoft-com:office:office" xmlns:r="http://schemas.openxmlformats.org/officeDocument/2006/relationships" xmlns:m="http://schemas.openxmlformats.org/officeDocument/2006/math" xmlns:v="urn:schemas-microsoft-com:vml" xmlns:wp14="http://schemas.microsoft.com/office/word/2010/wordprocessingDrawing" xmlns:wp="http://schemas.openxmlformats.org/drawingml/2006/wordprocessingDrawing" xmlns:w10="urn:schemas-microsoft-com:office:word" xmlns:w="http://schemas.openxmlformats.org/wordprocessingml/2006/main" xmlns:w14="http://schemas.microsoft.com/office/word/2010/wordml" xmlns:wpg="http://schemas.microsoft.com/office/word/2010/wordprocessingGroup" xmlns:wpi="http://schemas.microsoft.com/office/word/2010/wordprocessingInk" xmlns:wne="http://schemas.microsoft.com/office/word/2006/wordml" xmlns:wps="http://schemas.microsoft.com/office/word/2010/wordprocessingShape" mc:Ignorable="w14 wp14">
   <w:footnote w:type="separator" w:id="-1">
     <w:p>
       <w:pPr>
@@ -8339,7 +8080,7 @@
 </file>
 
 <file path=word/numbering.xml><?xml version="1.0" encoding="utf-8"?>
-<w:numbering xmlns:ve="http://schemas.openxmlformats.org/markup-compatibility/2006" xmlns:o="urn:schemas-microsoft-com:office:office" xmlns:r="http://schemas.openxmlformats.org/officeDocument/2006/relationships" xmlns:m="http://schemas.openxmlformats.org/officeDocument/2006/math" xmlns:v="urn:schemas-microsoft-com:vml" xmlns:wp="http://schemas.openxmlformats.org/drawingml/2006/wordprocessingDrawing" xmlns:w10="urn:schemas-microsoft-com:office:word" xmlns:w="http://schemas.openxmlformats.org/wordprocessingml/2006/main" xmlns:wne="http://schemas.microsoft.com/office/word/2006/wordml">
+<w:numbering xmlns:wpc="http://schemas.microsoft.com/office/word/2010/wordprocessingCanvas" xmlns:mc="http://schemas.openxmlformats.org/markup-compatibility/2006" xmlns:o="urn:schemas-microsoft-com:office:office" xmlns:r="http://schemas.openxmlformats.org/officeDocument/2006/relationships" xmlns:m="http://schemas.openxmlformats.org/officeDocument/2006/math" xmlns:v="urn:schemas-microsoft-com:vml" xmlns:wp14="http://schemas.microsoft.com/office/word/2010/wordprocessingDrawing" xmlns:wp="http://schemas.openxmlformats.org/drawingml/2006/wordprocessingDrawing" xmlns:w10="urn:schemas-microsoft-com:office:word" xmlns:w="http://schemas.openxmlformats.org/wordprocessingml/2006/main" xmlns:w14="http://schemas.microsoft.com/office/word/2010/wordml" xmlns:wpg="http://schemas.microsoft.com/office/word/2010/wordprocessingGroup" xmlns:wpi="http://schemas.microsoft.com/office/word/2010/wordprocessingInk" xmlns:wne="http://schemas.microsoft.com/office/word/2006/wordml" xmlns:wps="http://schemas.microsoft.com/office/word/2010/wordprocessingShape" mc:Ignorable="w14 wp14">
   <w:abstractNum w:abstractNumId="0">
     <w:nsid w:val="011A7B7F"/>
     <w:multiLevelType w:val="multilevel"/>
@@ -13755,7 +13496,7 @@
 </file>
 
 <file path=word/styles.xml><?xml version="1.0" encoding="utf-8"?>
-<w:styles xmlns:r="http://schemas.openxmlformats.org/officeDocument/2006/relationships" xmlns:w="http://schemas.openxmlformats.org/wordprocessingml/2006/main">
+<w:styles xmlns:mc="http://schemas.openxmlformats.org/markup-compatibility/2006" xmlns:r="http://schemas.openxmlformats.org/officeDocument/2006/relationships" xmlns:w="http://schemas.openxmlformats.org/wordprocessingml/2006/main" xmlns:w14="http://schemas.microsoft.com/office/word/2010/wordml" mc:Ignorable="w14">
   <w:docDefaults>
     <w:rPrDefault>
       <w:rPr>
@@ -13949,7 +13690,6 @@
     <w:uiPriority w:val="99"/>
     <w:semiHidden/>
     <w:unhideWhenUsed/>
-    <w:qFormat/>
     <w:tblPr>
       <w:tblInd w:w="0" w:type="dxa"/>
       <w:tblCellMar>
@@ -14198,6 +13938,196 @@
       <w:color w:val="0000FF" w:themeColor="hyperlink"/>
       <w:u w:val="single"/>
     </w:rPr>
+  </w:style>
+</w:styles>
+</file>
+
+<file path=word/stylesWithEffects.xml><?xml version="1.0" encoding="utf-8"?>
+<w:styles xmlns:wpc="http://schemas.microsoft.com/office/word/2010/wordprocessingCanvas" xmlns:mc="http://schemas.openxmlformats.org/markup-compatibility/2006" xmlns:o="urn:schemas-microsoft-com:office:office" xmlns:r="http://schemas.openxmlformats.org/officeDocument/2006/relationships" xmlns:m="http://schemas.openxmlformats.org/officeDocument/2006/math" xmlns:v="urn:schemas-microsoft-com:vml" xmlns:wp14="http://schemas.microsoft.com/office/word/2010/wordprocessingDrawing" xmlns:wp="http://schemas.openxmlformats.org/drawingml/2006/wordprocessingDrawing" xmlns:w10="urn:schemas-microsoft-com:office:word" xmlns:w="http://schemas.openxmlformats.org/wordprocessingml/2006/main" xmlns:w14="http://schemas.microsoft.com/office/word/2010/wordml" xmlns:wpg="http://schemas.microsoft.com/office/word/2010/wordprocessingGroup" xmlns:wpi="http://schemas.microsoft.com/office/word/2010/wordprocessingInk" xmlns:wne="http://schemas.microsoft.com/office/word/2006/wordml" xmlns:wps="http://schemas.microsoft.com/office/word/2010/wordprocessingShape" mc:Ignorable="w14 wp14">
+  <w:docDefaults>
+    <w:rPrDefault>
+      <w:rPr>
+        <w:rFonts w:asciiTheme="minorHAnsi" w:eastAsiaTheme="minorEastAsia" w:hAnsiTheme="minorHAnsi" w:cstheme="minorBidi"/>
+        <w:sz w:val="22"/>
+        <w:szCs w:val="22"/>
+        <w:lang w:val="en-AU" w:eastAsia="en-AU" w:bidi="ar-SA"/>
+      </w:rPr>
+    </w:rPrDefault>
+    <w:pPrDefault>
+      <w:pPr>
+        <w:spacing w:after="200" w:line="276" w:lineRule="auto"/>
+      </w:pPr>
+    </w:pPrDefault>
+  </w:docDefaults>
+  <w:latentStyles w:defLockedState="0" w:defUIPriority="99" w:defSemiHidden="1" w:defUnhideWhenUsed="1" w:defQFormat="0" w:count="267">
+    <w:lsdException w:name="Normal" w:semiHidden="0" w:uiPriority="0" w:unhideWhenUsed="0" w:qFormat="1"/>
+    <w:lsdException w:name="heading 1" w:semiHidden="0" w:uiPriority="9" w:unhideWhenUsed="0" w:qFormat="1"/>
+    <w:lsdException w:name="heading 2" w:uiPriority="9" w:qFormat="1"/>
+    <w:lsdException w:name="heading 3" w:uiPriority="9" w:qFormat="1"/>
+    <w:lsdException w:name="heading 4" w:uiPriority="9" w:qFormat="1"/>
+    <w:lsdException w:name="heading 5" w:uiPriority="9" w:qFormat="1"/>
+    <w:lsdException w:name="heading 6" w:uiPriority="9" w:qFormat="1"/>
+    <w:lsdException w:name="heading 7" w:uiPriority="9" w:qFormat="1"/>
+    <w:lsdException w:name="heading 8" w:uiPriority="9" w:qFormat="1"/>
+    <w:lsdException w:name="heading 9" w:uiPriority="9" w:qFormat="1"/>
+    <w:lsdException w:name="toc 1" w:uiPriority="39"/>
+    <w:lsdException w:name="toc 2" w:uiPriority="39"/>
+    <w:lsdException w:name="toc 3" w:uiPriority="39"/>
+    <w:lsdException w:name="toc 4" w:uiPriority="39"/>
+    <w:lsdException w:name="toc 5" w:uiPriority="39"/>
+    <w:lsdException w:name="toc 6" w:uiPriority="39"/>
+    <w:lsdException w:name="toc 7" w:uiPriority="39"/>
+    <w:lsdException w:name="toc 8" w:uiPriority="39"/>
+    <w:lsdException w:name="toc 9" w:uiPriority="39"/>
+    <w:lsdException w:name="caption" w:uiPriority="35" w:qFormat="1"/>
+    <w:lsdException w:name="Title" w:semiHidden="0" w:uiPriority="10" w:unhideWhenUsed="0" w:qFormat="1"/>
+    <w:lsdException w:name="Default Paragraph Font" w:uiPriority="1"/>
+    <w:lsdException w:name="Subtitle" w:semiHidden="0" w:uiPriority="11" w:unhideWhenUsed="0" w:qFormat="1"/>
+    <w:lsdException w:name="Strong" w:semiHidden="0" w:uiPriority="22" w:unhideWhenUsed="0" w:qFormat="1"/>
+    <w:lsdException w:name="Emphasis" w:semiHidden="0" w:uiPriority="20" w:unhideWhenUsed="0" w:qFormat="1"/>
+    <w:lsdException w:name="Table Grid" w:semiHidden="0" w:uiPriority="59" w:unhideWhenUsed="0"/>
+    <w:lsdException w:name="Placeholder Text" w:unhideWhenUsed="0"/>
+    <w:lsdException w:name="No Spacing" w:semiHidden="0" w:uiPriority="1" w:unhideWhenUsed="0" w:qFormat="1"/>
+    <w:lsdException w:name="Light Shading" w:semiHidden="0" w:uiPriority="60" w:unhideWhenUsed="0"/>
+    <w:lsdException w:name="Light List" w:semiHidden="0" w:uiPriority="61" w:unhideWhenUsed="0"/>
+    <w:lsdException w:name="Light Grid" w:semiHidden="0" w:uiPriority="62" w:unhideWhenUsed="0"/>
+    <w:lsdException w:name="Medium Shading 1" w:semiHidden="0" w:uiPriority="63" w:unhideWhenUsed="0"/>
+    <w:lsdException w:name="Medium Shading 2" w:semiHidden="0" w:uiPriority="64" w:unhideWhenUsed="0"/>
+    <w:lsdException w:name="Medium List 1" w:semiHidden="0" w:uiPriority="65" w:unhideWhenUsed="0"/>
+    <w:lsdException w:name="Medium List 2" w:semiHidden="0" w:uiPriority="66" w:unhideWhenUsed="0"/>
+    <w:lsdException w:name="Medium Grid 1" w:semiHidden="0" w:uiPriority="67" w:unhideWhenUsed="0"/>
+    <w:lsdException w:name="Medium Grid 2" w:semiHidden="0" w:uiPriority="68" w:unhideWhenUsed="0"/>
+    <w:lsdException w:name="Medium Grid 3" w:semiHidden="0" w:uiPriority="69" w:unhideWhenUsed="0"/>
+    <w:lsdException w:name="Dark List" w:semiHidden="0" w:uiPriority="70" w:unhideWhenUsed="0"/>
+    <w:lsdException w:name="Colorful Shading" w:semiHidden="0" w:uiPriority="71" w:unhideWhenUsed="0"/>
+    <w:lsdException w:name="Colorful List" w:semiHidden="0" w:uiPriority="72" w:unhideWhenUsed="0"/>
+    <w:lsdException w:name="Colorful Grid" w:semiHidden="0" w:uiPriority="73" w:unhideWhenUsed="0"/>
+    <w:lsdException w:name="Light Shading Accent 1" w:semiHidden="0" w:uiPriority="60" w:unhideWhenUsed="0"/>
+    <w:lsdException w:name="Light List Accent 1" w:semiHidden="0" w:uiPriority="61" w:unhideWhenUsed="0"/>
+    <w:lsdException w:name="Light Grid Accent 1" w:semiHidden="0" w:uiPriority="62" w:unhideWhenUsed="0"/>
+    <w:lsdException w:name="Medium Shading 1 Accent 1" w:semiHidden="0" w:uiPriority="63" w:unhideWhenUsed="0"/>
+    <w:lsdException w:name="Medium Shading 2 Accent 1" w:semiHidden="0" w:uiPriority="64" w:unhideWhenUsed="0"/>
+    <w:lsdException w:name="Medium List 1 Accent 1" w:semiHidden="0" w:uiPriority="65" w:unhideWhenUsed="0"/>
+    <w:lsdException w:name="Revision" w:unhideWhenUsed="0"/>
+    <w:lsdException w:name="List Paragraph" w:semiHidden="0" w:uiPriority="34" w:unhideWhenUsed="0" w:qFormat="1"/>
+    <w:lsdException w:name="Quote" w:semiHidden="0" w:uiPriority="29" w:unhideWhenUsed="0" w:qFormat="1"/>
+    <w:lsdException w:name="Intense Quote" w:semiHidden="0" w:uiPriority="30" w:unhideWhenUsed="0" w:qFormat="1"/>
+    <w:lsdException w:name="Medium List 2 Accent 1" w:semiHidden="0" w:uiPriority="66" w:unhideWhenUsed="0"/>
+    <w:lsdException w:name="Medium Grid 1 Accent 1" w:semiHidden="0" w:uiPriority="67" w:unhideWhenUsed="0"/>
+    <w:lsdException w:name="Medium Grid 2 Accent 1" w:semiHidden="0" w:uiPriority="68" w:unhideWhenUsed="0"/>
+    <w:lsdException w:name="Medium Grid 3 Accent 1" w:semiHidden="0" w:uiPriority="69" w:unhideWhenUsed="0"/>
+    <w:lsdException w:name="Dark List Accent 1" w:semiHidden="0" w:uiPriority="70" w:unhideWhenUsed="0"/>
+    <w:lsdException w:name="Colorful Shading Accent 1" w:semiHidden="0" w:uiPriority="71" w:unhideWhenUsed="0"/>
+    <w:lsdException w:name="Colorful List Accent 1" w:semiHidden="0" w:uiPriority="72" w:unhideWhenUsed="0"/>
+    <w:lsdException w:name="Colorful Grid Accent 1" w:semiHidden="0" w:uiPriority="73" w:unhideWhenUsed="0"/>
+    <w:lsdException w:name="Light Shading Accent 2" w:semiHidden="0" w:uiPriority="60" w:unhideWhenUsed="0"/>
+    <w:lsdException w:name="Light List Accent 2" w:semiHidden="0" w:uiPriority="61" w:unhideWhenUsed="0"/>
+    <w:lsdException w:name="Light Grid Accent 2" w:semiHidden="0" w:uiPriority="62" w:unhideWhenUsed="0"/>
+    <w:lsdException w:name="Medium Shading 1 Accent 2" w:semiHidden="0" w:uiPriority="63" w:unhideWhenUsed="0"/>
+    <w:lsdException w:name="Medium Shading 2 Accent 2" w:semiHidden="0" w:uiPriority="64" w:unhideWhenUsed="0"/>
+    <w:lsdException w:name="Medium List 1 Accent 2" w:semiHidden="0" w:uiPriority="65" w:unhideWhenUsed="0"/>
+    <w:lsdException w:name="Medium List 2 Accent 2" w:semiHidden="0" w:uiPriority="66" w:unhideWhenUsed="0"/>
+    <w:lsdException w:name="Medium Grid 1 Accent 2" w:semiHidden="0" w:uiPriority="67" w:unhideWhenUsed="0"/>
+    <w:lsdException w:name="Medium Grid 2 Accent 2" w:semiHidden="0" w:uiPriority="68" w:unhideWhenUsed="0"/>
+    <w:lsdException w:name="Medium Grid 3 Accent 2" w:semiHidden="0" w:uiPriority="69" w:unhideWhenUsed="0"/>
+    <w:lsdException w:name="Dark List Accent 2" w:semiHidden="0" w:uiPriority="70" w:unhideWhenUsed="0"/>
+    <w:lsdException w:name="Colorful Shading Accent 2" w:semiHidden="0" w:uiPriority="71" w:unhideWhenUsed="0"/>
+    <w:lsdException w:name="Colorful List Accent 2" w:semiHidden="0" w:uiPriority="72" w:unhideWhenUsed="0"/>
+    <w:lsdException w:name="Colorful Grid Accent 2" w:semiHidden="0" w:uiPriority="73" w:unhideWhenUsed="0"/>
+    <w:lsdException w:name="Light Shading Accent 3" w:semiHidden="0" w:uiPriority="60" w:unhideWhenUsed="0"/>
+    <w:lsdException w:name="Light List Accent 3" w:semiHidden="0" w:uiPriority="61" w:unhideWhenUsed="0"/>
+    <w:lsdException w:name="Light Grid Accent 3" w:semiHidden="0" w:uiPriority="62" w:unhideWhenUsed="0"/>
+    <w:lsdException w:name="Medium Shading 1 Accent 3" w:semiHidden="0" w:uiPriority="63" w:unhideWhenUsed="0"/>
+    <w:lsdException w:name="Medium Shading 2 Accent 3" w:semiHidden="0" w:uiPriority="64" w:unhideWhenUsed="0"/>
+    <w:lsdException w:name="Medium List 1 Accent 3" w:semiHidden="0" w:uiPriority="65" w:unhideWhenUsed="0"/>
+    <w:lsdException w:name="Medium List 2 Accent 3" w:semiHidden="0" w:uiPriority="66" w:unhideWhenUsed="0"/>
+    <w:lsdException w:name="Medium Grid 1 Accent 3" w:semiHidden="0" w:uiPriority="67" w:unhideWhenUsed="0"/>
+    <w:lsdException w:name="Medium Grid 2 Accent 3" w:semiHidden="0" w:uiPriority="68" w:unhideWhenUsed="0"/>
+    <w:lsdException w:name="Medium Grid 3 Accent 3" w:semiHidden="0" w:uiPriority="69" w:unhideWhenUsed="0"/>
+    <w:lsdException w:name="Dark List Accent 3" w:semiHidden="0" w:uiPriority="70" w:unhideWhenUsed="0"/>
+    <w:lsdException w:name="Colorful Shading Accent 3" w:semiHidden="0" w:uiPriority="71" w:unhideWhenUsed="0"/>
+    <w:lsdException w:name="Colorful List Accent 3" w:semiHidden="0" w:uiPriority="72" w:unhideWhenUsed="0"/>
+    <w:lsdException w:name="Colorful Grid Accent 3" w:semiHidden="0" w:uiPriority="73" w:unhideWhenUsed="0"/>
+    <w:lsdException w:name="Light Shading Accent 4" w:semiHidden="0" w:uiPriority="60" w:unhideWhenUsed="0"/>
+    <w:lsdException w:name="Light List Accent 4" w:semiHidden="0" w:uiPriority="61" w:unhideWhenUsed="0"/>
+    <w:lsdException w:name="Light Grid Accent 4" w:semiHidden="0" w:uiPriority="62" w:unhideWhenUsed="0"/>
+    <w:lsdException w:name="Medium Shading 1 Accent 4" w:semiHidden="0" w:uiPriority="63" w:unhideWhenUsed="0"/>
+    <w:lsdException w:name="Medium Shading 2 Accent 4" w:semiHidden="0" w:uiPriority="64" w:unhideWhenUsed="0"/>
+    <w:lsdException w:name="Medium List 1 Accent 4" w:semiHidden="0" w:uiPriority="65" w:unhideWhenUsed="0"/>
+    <w:lsdException w:name="Medium List 2 Accent 4" w:semiHidden="0" w:uiPriority="66" w:unhideWhenUsed="0"/>
+    <w:lsdException w:name="Medium Grid 1 Accent 4" w:semiHidden="0" w:uiPriority="67" w:unhideWhenUsed="0"/>
+    <w:lsdException w:name="Medium Grid 2 Accent 4" w:semiHidden="0" w:uiPriority="68" w:unhideWhenUsed="0"/>
+    <w:lsdException w:name="Medium Grid 3 Accent 4" w:semiHidden="0" w:uiPriority="69" w:unhideWhenUsed="0"/>
+    <w:lsdException w:name="Dark List Accent 4" w:semiHidden="0" w:uiPriority="70" w:unhideWhenUsed="0"/>
+    <w:lsdException w:name="Colorful Shading Accent 4" w:semiHidden="0" w:uiPriority="71" w:unhideWhenUsed="0"/>
+    <w:lsdException w:name="Colorful List Accent 4" w:semiHidden="0" w:uiPriority="72" w:unhideWhenUsed="0"/>
+    <w:lsdException w:name="Colorful Grid Accent 4" w:semiHidden="0" w:uiPriority="73" w:unhideWhenUsed="0"/>
+    <w:lsdException w:name="Light Shading Accent 5" w:semiHidden="0" w:uiPriority="60" w:unhideWhenUsed="0"/>
+    <w:lsdException w:name="Light List Accent 5" w:semiHidden="0" w:uiPriority="61" w:unhideWhenUsed="0"/>
+    <w:lsdException w:name="Light Grid Accent 5" w:semiHidden="0" w:uiPriority="62" w:unhideWhenUsed="0"/>
+    <w:lsdException w:name="Medium Shading 1 Accent 5" w:semiHidden="0" w:uiPriority="63" w:unhideWhenUsed="0"/>
+    <w:lsdException w:name="Medium Shading 2 Accent 5" w:semiHidden="0" w:uiPriority="64" w:unhideWhenUsed="0"/>
+    <w:lsdException w:name="Medium List 1 Accent 5" w:semiHidden="0" w:uiPriority="65" w:unhideWhenUsed="0"/>
+    <w:lsdException w:name="Medium List 2 Accent 5" w:semiHidden="0" w:uiPriority="66" w:unhideWhenUsed="0"/>
+    <w:lsdException w:name="Medium Grid 1 Accent 5" w:semiHidden="0" w:uiPriority="67" w:unhideWhenUsed="0"/>
+    <w:lsdException w:name="Medium Grid 2 Accent 5" w:semiHidden="0" w:uiPriority="68" w:unhideWhenUsed="0"/>
+    <w:lsdException w:name="Medium Grid 3 Accent 5" w:semiHidden="0" w:uiPriority="69" w:unhideWhenUsed="0"/>
+    <w:lsdException w:name="Dark List Accent 5" w:semiHidden="0" w:uiPriority="70" w:unhideWhenUsed="0"/>
+    <w:lsdException w:name="Colorful Shading Accent 5" w:semiHidden="0" w:uiPriority="71" w:unhideWhenUsed="0"/>
+    <w:lsdException w:name="Colorful List Accent 5" w:semiHidden="0" w:uiPriority="72" w:unhideWhenUsed="0"/>
+    <w:lsdException w:name="Colorful Grid Accent 5" w:semiHidden="0" w:uiPriority="73" w:unhideWhenUsed="0"/>
+    <w:lsdException w:name="Light Shading Accent 6" w:semiHidden="0" w:uiPriority="60" w:unhideWhenUsed="0"/>
+    <w:lsdException w:name="Light List Accent 6" w:semiHidden="0" w:uiPriority="61" w:unhideWhenUsed="0"/>
+    <w:lsdException w:name="Light Grid Accent 6" w:semiHidden="0" w:uiPriority="62" w:unhideWhenUsed="0"/>
+    <w:lsdException w:name="Medium Shading 1 Accent 6" w:semiHidden="0" w:uiPriority="63" w:unhideWhenUsed="0"/>
+    <w:lsdException w:name="Medium Shading 2 Accent 6" w:semiHidden="0" w:uiPriority="64" w:unhideWhenUsed="0"/>
+    <w:lsdException w:name="Medium List 1 Accent 6" w:semiHidden="0" w:uiPriority="65" w:unhideWhenUsed="0"/>
+    <w:lsdException w:name="Medium List 2 Accent 6" w:semiHidden="0" w:uiPriority="66" w:unhideWhenUsed="0"/>
+    <w:lsdException w:name="Medium Grid 1 Accent 6" w:semiHidden="0" w:uiPriority="67" w:unhideWhenUsed="0"/>
+    <w:lsdException w:name="Medium Grid 2 Accent 6" w:semiHidden="0" w:uiPriority="68" w:unhideWhenUsed="0"/>
+    <w:lsdException w:name="Medium Grid 3 Accent 6" w:semiHidden="0" w:uiPriority="69" w:unhideWhenUsed="0"/>
+    <w:lsdException w:name="Dark List Accent 6" w:semiHidden="0" w:uiPriority="70" w:unhideWhenUsed="0"/>
+    <w:lsdException w:name="Colorful Shading Accent 6" w:semiHidden="0" w:uiPriority="71" w:unhideWhenUsed="0"/>
+    <w:lsdException w:name="Colorful List Accent 6" w:semiHidden="0" w:uiPriority="72" w:unhideWhenUsed="0"/>
+    <w:lsdException w:name="Colorful Grid Accent 6" w:semiHidden="0" w:uiPriority="73" w:unhideWhenUsed="0"/>
+    <w:lsdException w:name="Subtle Emphasis" w:semiHidden="0" w:uiPriority="19" w:unhideWhenUsed="0" w:qFormat="1"/>
+    <w:lsdException w:name="Intense Emphasis" w:semiHidden="0" w:uiPriority="21" w:unhideWhenUsed="0" w:qFormat="1"/>
+    <w:lsdException w:name="Subtle Reference" w:semiHidden="0" w:uiPriority="31" w:unhideWhenUsed="0" w:qFormat="1"/>
+    <w:lsdException w:name="Intense Reference" w:semiHidden="0" w:uiPriority="32" w:unhideWhenUsed="0" w:qFormat="1"/>
+    <w:lsdException w:name="Book Title" w:semiHidden="0" w:uiPriority="33" w:unhideWhenUsed="0" w:qFormat="1"/>
+    <w:lsdException w:name="Bibliography" w:uiPriority="37"/>
+    <w:lsdException w:name="TOC Heading" w:uiPriority="39" w:qFormat="1"/>
+  </w:latentStyles>
+  <w:style w:type="paragraph" w:default="1" w:styleId="Normal">
+    <w:name w:val="Normal"/>
+    <w:qFormat/>
+  </w:style>
+  <w:style w:type="character" w:default="1" w:styleId="DefaultParagraphFont">
+    <w:name w:val="Default Paragraph Font"/>
+    <w:uiPriority w:val="1"/>
+    <w:semiHidden/>
+    <w:unhideWhenUsed/>
+  </w:style>
+  <w:style w:type="table" w:default="1" w:styleId="TableNormal">
+    <w:name w:val="Normal Table"/>
+    <w:uiPriority w:val="99"/>
+    <w:semiHidden/>
+    <w:unhideWhenUsed/>
+    <w:tblPr>
+      <w:tblInd w:w="0" w:type="dxa"/>
+      <w:tblCellMar>
+        <w:top w:w="0" w:type="dxa"/>
+        <w:left w:w="108" w:type="dxa"/>
+        <w:bottom w:w="0" w:type="dxa"/>
+        <w:right w:w="108" w:type="dxa"/>
+      </w:tblCellMar>
+    </w:tblPr>
+  </w:style>
+  <w:style w:type="numbering" w:default="1" w:styleId="NoList">
+    <w:name w:val="No List"/>
+    <w:uiPriority w:val="99"/>
+    <w:semiHidden/>
+    <w:unhideWhenUsed/>
   </w:style>
 </w:styles>
 </file>
@@ -14490,7 +14420,7 @@
 </file>
 
 <file path=customXml/itemProps1.xml><?xml version="1.0" encoding="utf-8"?>
-<ds:datastoreItem xmlns:ds="http://schemas.openxmlformats.org/officeDocument/2006/customXml" ds:itemID="{CF2C0B9B-933B-47A4-9BA8-AF785D211D37}">
+<ds:datastoreItem xmlns:ds="http://schemas.openxmlformats.org/officeDocument/2006/customXml" ds:itemID="{C973286F-675E-49D8-953C-88D76022BDBE}">
   <ds:schemaRefs>
     <ds:schemaRef ds:uri="http://schemas.openxmlformats.org/officeDocument/2006/bibliography"/>
   </ds:schemaRefs>

</xml_diff>

<commit_message>
Changed my part slightly
</commit_message>
<xml_diff>
--- a/Project plan/Project Plan Master.docx
+++ b/Project plan/Project Plan Master.docx
@@ -2034,6 +2034,104 @@
     </w:p>
     <w:p>
       <w:pPr>
+        <w:spacing w:line="360" w:lineRule="auto"/>
+        <w:rPr>
+          <w:rFonts w:ascii="Times New Roman" w:hAnsi="Times New Roman" w:cs="Times New Roman"/>
+        </w:rPr>
+      </w:pPr>
+      <w:r>
+        <w:rPr>
+          <w:rFonts w:ascii="Times New Roman" w:hAnsi="Times New Roman" w:cs="Times New Roman"/>
+        </w:rPr>
+        <w:t xml:space="preserve">The Risk Matrix below shows the ratings given to risks, for both the Likelihood and possible Consequences. The aim of our risk management is to have all risks moved to as low a rating as possible. The risks with the highest ratings, even after their mitigations should be monitored </w:t>
+      </w:r>
+      <w:proofErr w:type="gramStart"/>
+      <w:r>
+        <w:rPr>
+          <w:rFonts w:ascii="Times New Roman" w:hAnsi="Times New Roman" w:cs="Times New Roman"/>
+        </w:rPr>
+        <w:t>carefully,</w:t>
+      </w:r>
+      <w:proofErr w:type="gramEnd"/>
+      <w:r>
+        <w:rPr>
+          <w:rFonts w:ascii="Times New Roman" w:hAnsi="Times New Roman" w:cs="Times New Roman"/>
+        </w:rPr>
+        <w:t xml:space="preserve"> and if possible eliminated completely.</w:t>
+      </w:r>
+    </w:p>
+    <w:p>
+      <w:pPr>
+        <w:spacing w:line="360" w:lineRule="auto"/>
+        <w:rPr>
+          <w:rFonts w:ascii="Times New Roman" w:hAnsi="Times New Roman" w:cs="Times New Roman"/>
+        </w:rPr>
+      </w:pPr>
+    </w:p>
+    <w:p>
+      <w:pPr>
+        <w:spacing w:line="360" w:lineRule="auto"/>
+        <w:rPr>
+          <w:rFonts w:ascii="Times New Roman" w:hAnsi="Times New Roman" w:cs="Times New Roman"/>
+        </w:rPr>
+      </w:pPr>
+      <w:r>
+        <w:rPr>
+          <w:noProof/>
+          <w:lang w:eastAsia="en-AU"/>
+        </w:rPr>
+        <w:drawing>
+          <wp:inline distT="0" distB="0" distL="0" distR="0" wp14:anchorId="5D40C19F" wp14:editId="1850D8C4">
+            <wp:extent cx="3912781" cy="3958028"/>
+            <wp:effectExtent l="0" t="0" r="0" b="0"/>
+            <wp:docPr id="5" name="Picture 1" descr="http://staff.mq.edu.au/custom/files/media/ohs_workplace_inspection_risk_calculator.png"/>
+            <wp:cNvGraphicFramePr>
+              <a:graphicFrameLocks xmlns:a="http://schemas.openxmlformats.org/drawingml/2006/main" noChangeAspect="1"/>
+            </wp:cNvGraphicFramePr>
+            <a:graphic xmlns:a="http://schemas.openxmlformats.org/drawingml/2006/main">
+              <a:graphicData uri="http://schemas.openxmlformats.org/drawingml/2006/picture">
+                <pic:pic xmlns:pic="http://schemas.openxmlformats.org/drawingml/2006/picture">
+                  <pic:nvPicPr>
+                    <pic:cNvPr id="0" name="Picture 1" descr="http://staff.mq.edu.au/custom/files/media/ohs_workplace_inspection_risk_calculator.png"/>
+                    <pic:cNvPicPr>
+                      <a:picLocks noChangeAspect="1" noChangeArrowheads="1"/>
+                    </pic:cNvPicPr>
+                  </pic:nvPicPr>
+                  <pic:blipFill>
+                    <a:blip r:embed="rId9" cstate="print">
+                      <a:extLst>
+                        <a:ext uri="{28A0092B-C50C-407E-A947-70E740481C1C}">
+                          <a14:useLocalDpi xmlns:a14="http://schemas.microsoft.com/office/drawing/2010/main" val="0"/>
+                        </a:ext>
+                      </a:extLst>
+                    </a:blip>
+                    <a:srcRect/>
+                    <a:stretch>
+                      <a:fillRect/>
+                    </a:stretch>
+                  </pic:blipFill>
+                  <pic:spPr bwMode="auto">
+                    <a:xfrm>
+                      <a:off x="0" y="0"/>
+                      <a:ext cx="3916799" cy="3962093"/>
+                    </a:xfrm>
+                    <a:prstGeom prst="rect">
+                      <a:avLst/>
+                    </a:prstGeom>
+                    <a:noFill/>
+                    <a:ln>
+                      <a:noFill/>
+                    </a:ln>
+                  </pic:spPr>
+                </pic:pic>
+              </a:graphicData>
+            </a:graphic>
+          </wp:inline>
+        </w:drawing>
+      </w:r>
+    </w:p>
+    <w:p>
+      <w:pPr>
         <w:pStyle w:val="Heading1"/>
         <w:numPr>
           <w:ilvl w:val="1"/>
@@ -2042,6 +2140,7 @@
       </w:pPr>
       <w:bookmarkStart w:id="3" w:name="_Toc397361194"/>
       <w:r>
+        <w:lastRenderedPageBreak/>
         <w:t>Risk Identification</w:t>
       </w:r>
       <w:bookmarkEnd w:id="3"/>
@@ -2334,7 +2433,6 @@
         <w:rPr>
           <w:rFonts w:ascii="Times New Roman" w:hAnsi="Times New Roman" w:cs="Times New Roman"/>
         </w:rPr>
-        <w:lastRenderedPageBreak/>
         <w:t>Loss of phone during testing</w:t>
       </w:r>
     </w:p>
@@ -2480,6 +2578,7 @@
               <w:rPr>
                 <w:rFonts w:ascii="Times New Roman" w:hAnsi="Times New Roman" w:cs="Times New Roman"/>
               </w:rPr>
+              <w:lastRenderedPageBreak/>
               <w:t>Risk no.</w:t>
             </w:r>
           </w:p>
@@ -3916,7 +4015,6 @@
               <w:rPr>
                 <w:rFonts w:ascii="Times New Roman" w:hAnsi="Times New Roman" w:cs="Times New Roman"/>
               </w:rPr>
-              <w:lastRenderedPageBreak/>
               <w:t>15</w:t>
             </w:r>
           </w:p>
@@ -4157,6 +4255,7 @@
               <w:rPr>
                 <w:rFonts w:ascii="Times New Roman" w:hAnsi="Times New Roman" w:cs="Times New Roman"/>
               </w:rPr>
+              <w:lastRenderedPageBreak/>
               <w:t>1</w:t>
             </w:r>
           </w:p>
@@ -4552,7 +4651,21 @@
               <w:rPr>
                 <w:rFonts w:ascii="Times New Roman" w:hAnsi="Times New Roman" w:cs="Times New Roman"/>
               </w:rPr>
-              <w:t>Have multiple ways to communicate, e.g social media, email etc.</w:t>
+              <w:t xml:space="preserve">Have multiple ways to communicate, </w:t>
+            </w:r>
+            <w:proofErr w:type="spellStart"/>
+            <w:r>
+              <w:rPr>
+                <w:rFonts w:ascii="Times New Roman" w:hAnsi="Times New Roman" w:cs="Times New Roman"/>
+              </w:rPr>
+              <w:t>e.g</w:t>
+            </w:r>
+            <w:proofErr w:type="spellEnd"/>
+            <w:r>
+              <w:rPr>
+                <w:rFonts w:ascii="Times New Roman" w:hAnsi="Times New Roman" w:cs="Times New Roman"/>
+              </w:rPr>
+              <w:t xml:space="preserve"> social media, email etc.</w:t>
             </w:r>
           </w:p>
         </w:tc>
@@ -4892,14 +5005,7 @@
               <w:rPr>
                 <w:rFonts w:ascii="Times New Roman" w:hAnsi="Times New Roman" w:cs="Times New Roman"/>
               </w:rPr>
-              <w:t xml:space="preserve">Work with sponsor as much as possible, and continuously communicate with them </w:t>
-            </w:r>
-            <w:r>
-              <w:rPr>
-                <w:rFonts w:ascii="Times New Roman" w:hAnsi="Times New Roman" w:cs="Times New Roman"/>
-              </w:rPr>
-              <w:lastRenderedPageBreak/>
-              <w:t>to ensure things are working</w:t>
+              <w:t>Work with sponsor as much as possible, and continuously communicate with them to ensure things are working</w:t>
             </w:r>
           </w:p>
         </w:tc>
@@ -4921,7 +5027,6 @@
               <w:rPr>
                 <w:rFonts w:ascii="Times New Roman" w:hAnsi="Times New Roman" w:cs="Times New Roman"/>
               </w:rPr>
-              <w:lastRenderedPageBreak/>
               <w:t>Low</w:t>
             </w:r>
           </w:p>
@@ -4945,7 +5050,6 @@
               <w:rPr>
                 <w:rFonts w:ascii="Times New Roman" w:hAnsi="Times New Roman" w:cs="Times New Roman"/>
               </w:rPr>
-              <w:lastRenderedPageBreak/>
               <w:t>10</w:t>
             </w:r>
           </w:p>
@@ -5359,6 +5463,7 @@
               <w:rPr>
                 <w:rFonts w:ascii="Times New Roman" w:hAnsi="Times New Roman" w:cs="Times New Roman"/>
               </w:rPr>
+              <w:lastRenderedPageBreak/>
               <w:t>15</w:t>
             </w:r>
           </w:p>
@@ -5411,81 +5516,17 @@
                 <w:rFonts w:ascii="Times New Roman" w:hAnsi="Times New Roman" w:cs="Times New Roman"/>
               </w:rPr>
             </w:pPr>
+            <w:r>
+              <w:rPr>
+                <w:rFonts w:ascii="Times New Roman" w:hAnsi="Times New Roman" w:cs="Times New Roman"/>
+              </w:rPr>
+              <w:t>medium</w:t>
+            </w:r>
           </w:p>
         </w:tc>
       </w:tr>
     </w:tbl>
     <w:p/>
-    <w:p/>
-    <w:p>
-      <w:r>
-        <w:rPr>
-          <w:noProof/>
-          <w:lang w:eastAsia="en-AU"/>
-        </w:rPr>
-        <w:drawing>
-          <wp:inline distT="0" distB="0" distL="0" distR="0">
-            <wp:extent cx="2745952" cy="2777706"/>
-            <wp:effectExtent l="0" t="0" r="0" b="3810"/>
-            <wp:docPr id="5" name="Picture 1" descr="http://staff.mq.edu.au/custom/files/media/ohs_workplace_inspection_risk_calculator.png"/>
-            <wp:cNvGraphicFramePr>
-              <a:graphicFrameLocks xmlns:a="http://schemas.openxmlformats.org/drawingml/2006/main" noChangeAspect="1"/>
-            </wp:cNvGraphicFramePr>
-            <a:graphic xmlns:a="http://schemas.openxmlformats.org/drawingml/2006/main">
-              <a:graphicData uri="http://schemas.openxmlformats.org/drawingml/2006/picture">
-                <pic:pic xmlns:pic="http://schemas.openxmlformats.org/drawingml/2006/picture">
-                  <pic:nvPicPr>
-                    <pic:cNvPr id="0" name="Picture 1" descr="http://staff.mq.edu.au/custom/files/media/ohs_workplace_inspection_risk_calculator.png"/>
-                    <pic:cNvPicPr>
-                      <a:picLocks noChangeAspect="1" noChangeArrowheads="1"/>
-                    </pic:cNvPicPr>
-                  </pic:nvPicPr>
-                  <pic:blipFill>
-                    <a:blip r:embed="rId9" cstate="print">
-                      <a:extLst>
-                        <a:ext uri="{28A0092B-C50C-407E-A947-70E740481C1C}">
-                          <a14:useLocalDpi xmlns:a14="http://schemas.microsoft.com/office/drawing/2010/main" val="0"/>
-                        </a:ext>
-                      </a:extLst>
-                    </a:blip>
-                    <a:srcRect/>
-                    <a:stretch>
-                      <a:fillRect/>
-                    </a:stretch>
-                  </pic:blipFill>
-                  <pic:spPr bwMode="auto">
-                    <a:xfrm>
-                      <a:off x="0" y="0"/>
-                      <a:ext cx="2746017" cy="2777772"/>
-                    </a:xfrm>
-                    <a:prstGeom prst="rect">
-                      <a:avLst/>
-                    </a:prstGeom>
-                    <a:noFill/>
-                    <a:ln>
-                      <a:noFill/>
-                    </a:ln>
-                  </pic:spPr>
-                </pic:pic>
-              </a:graphicData>
-            </a:graphic>
-          </wp:inline>
-        </w:drawing>
-      </w:r>
-    </w:p>
-    <w:p>
-      <w:pPr>
-        <w:ind w:left="108"/>
-      </w:pPr>
-      <w:r>
-        <w:t>University uses</w:t>
-      </w:r>
-    </w:p>
-    <w:p>
-      <w:r>
-        <w:t>http://staff.mq.edu.au/human_resources/health_and_safety/managing_risk/workplace_inspections/undertaking_a_workplace_inspection/</w:t>
-      </w:r>
-    </w:p>
     <w:p>
       <w:pPr>
         <w:pStyle w:val="Heading1"/>
@@ -5496,7 +5537,6 @@
       </w:pPr>
       <w:bookmarkStart w:id="6" w:name="_Toc397361197"/>
       <w:r>
-        <w:lastRenderedPageBreak/>
         <w:t>Risk Monitoring</w:t>
       </w:r>
       <w:bookmarkEnd w:id="6"/>
@@ -6248,6 +6288,7 @@
         <w:rPr>
           <w:rFonts w:ascii="Times New Roman" w:hAnsi="Times New Roman" w:cs="Times New Roman"/>
         </w:rPr>
+        <w:lastRenderedPageBreak/>
         <w:t>Final Deliverable: Delivery of Product to Sponsor (Week 13 or 14)</w:t>
       </w:r>
     </w:p>
@@ -6266,15 +6307,19 @@
         </w:numPr>
       </w:pPr>
       <w:r>
-        <w:lastRenderedPageBreak/>
         <w:br w:type="column"/>
       </w:r>
       <w:bookmarkStart w:id="10" w:name="_Toc397361201"/>
       <w:r>
         <w:lastRenderedPageBreak/>
-        <w:t>Gantt Chart</w:t>
+        <w:t xml:space="preserve">Gantt </w:t>
+      </w:r>
+      <w:proofErr w:type="gramStart"/>
+      <w:r>
+        <w:t>Chart</w:t>
       </w:r>
       <w:bookmarkEnd w:id="10"/>
+      <w:proofErr w:type="gramEnd"/>
     </w:p>
     <w:p>
       <w:pPr>
@@ -6657,8 +6702,6 @@
         </w:numPr>
       </w:pPr>
       <w:bookmarkStart w:id="14" w:name="_Toc397361205"/>
-      <w:bookmarkStart w:id="15" w:name="_GoBack"/>
-      <w:bookmarkEnd w:id="15"/>
       <w:r>
         <w:t>Software</w:t>
       </w:r>
@@ -6754,12 +6797,14 @@
           <w:rFonts w:ascii="Times New Roman" w:hAnsi="Times New Roman" w:cs="Times New Roman"/>
         </w:rPr>
       </w:pPr>
+      <w:proofErr w:type="spellStart"/>
       <w:r>
         <w:rPr>
           <w:rFonts w:ascii="Times New Roman" w:hAnsi="Times New Roman" w:cs="Times New Roman"/>
         </w:rPr>
         <w:t>Github</w:t>
       </w:r>
+      <w:proofErr w:type="spellEnd"/>
     </w:p>
     <w:p>
       <w:pPr>
@@ -6792,11 +6837,19 @@
           <w:rFonts w:ascii="Times New Roman" w:hAnsi="Times New Roman" w:cs="Times New Roman"/>
         </w:rPr>
       </w:pPr>
+      <w:proofErr w:type="spellStart"/>
       <w:r>
         <w:rPr>
           <w:rFonts w:ascii="Times New Roman" w:hAnsi="Times New Roman" w:cs="Times New Roman"/>
         </w:rPr>
-        <w:t>Genymotion Android emulator</w:t>
+        <w:t>Genymotion</w:t>
+      </w:r>
+      <w:proofErr w:type="spellEnd"/>
+      <w:r>
+        <w:rPr>
+          <w:rFonts w:ascii="Times New Roman" w:hAnsi="Times New Roman" w:cs="Times New Roman"/>
+        </w:rPr>
+        <w:t xml:space="preserve"> Android emulator</w:t>
       </w:r>
     </w:p>
     <w:p>
@@ -6864,11 +6917,11 @@
           <w:numId w:val="2"/>
         </w:numPr>
       </w:pPr>
-      <w:bookmarkStart w:id="16" w:name="_Toc397361206"/>
+      <w:bookmarkStart w:id="15" w:name="_Toc397361206"/>
       <w:r>
         <w:t>Organisation</w:t>
       </w:r>
-      <w:bookmarkEnd w:id="16"/>
+      <w:bookmarkEnd w:id="15"/>
     </w:p>
     <w:p>
       <w:pPr>
@@ -6878,11 +6931,11 @@
           <w:numId w:val="2"/>
         </w:numPr>
       </w:pPr>
-      <w:bookmarkStart w:id="17" w:name="_Toc397361207"/>
+      <w:bookmarkStart w:id="16" w:name="_Toc397361207"/>
       <w:r>
         <w:t>Group Roles and Responsibilities</w:t>
       </w:r>
-      <w:bookmarkEnd w:id="17"/>
+      <w:bookmarkEnd w:id="16"/>
     </w:p>
     <w:p>
       <w:r>
@@ -7604,11 +7657,11 @@
           <w:numId w:val="2"/>
         </w:numPr>
       </w:pPr>
-      <w:bookmarkStart w:id="18" w:name="_Toc397361208"/>
+      <w:bookmarkStart w:id="17" w:name="_Toc397361208"/>
       <w:r>
         <w:t>Tracking</w:t>
       </w:r>
-      <w:bookmarkEnd w:id="18"/>
+      <w:bookmarkEnd w:id="17"/>
     </w:p>
     <w:p>
       <w:pPr>
@@ -7623,7 +7676,39 @@
           <w:rFonts w:ascii="Times New Roman" w:hAnsi="Times New Roman" w:cs="Times New Roman"/>
           <w:lang w:val="en-US"/>
         </w:rPr>
-        <w:t>Tracking for this project will be primarily achieved through the use of Github. Github allows project members to share project resources and documents between each other.</w:t>
+        <w:t xml:space="preserve">Tracking for this project will be primarily achieved through the use of </w:t>
+      </w:r>
+      <w:proofErr w:type="spellStart"/>
+      <w:r>
+        <w:rPr>
+          <w:rFonts w:ascii="Times New Roman" w:hAnsi="Times New Roman" w:cs="Times New Roman"/>
+          <w:lang w:val="en-US"/>
+        </w:rPr>
+        <w:t>Github</w:t>
+      </w:r>
+      <w:proofErr w:type="spellEnd"/>
+      <w:r>
+        <w:rPr>
+          <w:rFonts w:ascii="Times New Roman" w:hAnsi="Times New Roman" w:cs="Times New Roman"/>
+          <w:lang w:val="en-US"/>
+        </w:rPr>
+        <w:t xml:space="preserve">. </w:t>
+      </w:r>
+      <w:proofErr w:type="spellStart"/>
+      <w:r>
+        <w:rPr>
+          <w:rFonts w:ascii="Times New Roman" w:hAnsi="Times New Roman" w:cs="Times New Roman"/>
+          <w:lang w:val="en-US"/>
+        </w:rPr>
+        <w:t>Github</w:t>
+      </w:r>
+      <w:proofErr w:type="spellEnd"/>
+      <w:r>
+        <w:rPr>
+          <w:rFonts w:ascii="Times New Roman" w:hAnsi="Times New Roman" w:cs="Times New Roman"/>
+          <w:lang w:val="en-US"/>
+        </w:rPr>
+        <w:t xml:space="preserve"> allows project members to share project resources and documents between each other.</w:t>
       </w:r>
     </w:p>
     <w:p>
@@ -7634,11 +7719,11 @@
           <w:numId w:val="2"/>
         </w:numPr>
       </w:pPr>
-      <w:bookmarkStart w:id="19" w:name="_Toc397361209"/>
+      <w:bookmarkStart w:id="18" w:name="_Toc397361209"/>
       <w:r>
         <w:t>Version Control</w:t>
       </w:r>
-      <w:bookmarkEnd w:id="19"/>
+      <w:bookmarkEnd w:id="18"/>
     </w:p>
     <w:p>
       <w:pPr>
@@ -7654,11 +7739,33 @@
           <w:rFonts w:ascii="Times New Roman" w:hAnsi="Times New Roman" w:cs="Times New Roman"/>
         </w:rPr>
       </w:pPr>
+      <w:proofErr w:type="spellStart"/>
       <w:r>
         <w:rPr>
           <w:rFonts w:ascii="Times New Roman" w:hAnsi="Times New Roman" w:cs="Times New Roman"/>
         </w:rPr>
-        <w:t>Github provides an interface to a version control system of our project documents and the systems source code. Github shall be used as the main repository for all project related files.</w:t>
+        <w:t>Github</w:t>
+      </w:r>
+      <w:proofErr w:type="spellEnd"/>
+      <w:r>
+        <w:rPr>
+          <w:rFonts w:ascii="Times New Roman" w:hAnsi="Times New Roman" w:cs="Times New Roman"/>
+        </w:rPr>
+        <w:t xml:space="preserve"> provides an interface to a version control system of our project documents and the systems source code. </w:t>
+      </w:r>
+      <w:proofErr w:type="spellStart"/>
+      <w:r>
+        <w:rPr>
+          <w:rFonts w:ascii="Times New Roman" w:hAnsi="Times New Roman" w:cs="Times New Roman"/>
+        </w:rPr>
+        <w:t>Github</w:t>
+      </w:r>
+      <w:proofErr w:type="spellEnd"/>
+      <w:r>
+        <w:rPr>
+          <w:rFonts w:ascii="Times New Roman" w:hAnsi="Times New Roman" w:cs="Times New Roman"/>
+        </w:rPr>
+        <w:t xml:space="preserve"> shall be used as the main repository for all project related files.</w:t>
       </w:r>
     </w:p>
     <w:p>
@@ -7682,8 +7789,16 @@
         <w:rPr>
           <w:rFonts w:ascii="Times New Roman" w:hAnsi="Times New Roman" w:cs="Times New Roman"/>
         </w:rPr>
-        <w:t>Version control is very important in any project, and especially so for software projects. As it is important to contain the ability to revert to previous versions of the application should a problem arise.</w:t>
+        <w:t xml:space="preserve">Version control is very important in any project, and especially so for software projects. As it is important to contain the ability to revert to previous versions of the application should a problem </w:t>
       </w:r>
+      <w:proofErr w:type="gramStart"/>
+      <w:r>
+        <w:rPr>
+          <w:rFonts w:ascii="Times New Roman" w:hAnsi="Times New Roman" w:cs="Times New Roman"/>
+        </w:rPr>
+        <w:t>arise.</w:t>
+      </w:r>
+      <w:proofErr w:type="gramEnd"/>
     </w:p>
     <w:p>
       <w:pPr>
@@ -7706,7 +7821,43 @@
         <w:rPr>
           <w:rFonts w:ascii="Times New Roman" w:hAnsi="Times New Roman" w:cs="Times New Roman"/>
         </w:rPr>
-        <w:t>All project documents will also be stored on Github. This provides an external environment to store and retrieve files, should any localised hard drive malfunctions occur.</w:t>
+        <w:t xml:space="preserve">All project documents will also be stored on </w:t>
+      </w:r>
+      <w:proofErr w:type="spellStart"/>
+      <w:r>
+        <w:rPr>
+          <w:rFonts w:ascii="Times New Roman" w:hAnsi="Times New Roman" w:cs="Times New Roman"/>
+        </w:rPr>
+        <w:t>Github</w:t>
+      </w:r>
+      <w:proofErr w:type="spellEnd"/>
+      <w:r>
+        <w:rPr>
+          <w:rFonts w:ascii="Times New Roman" w:hAnsi="Times New Roman" w:cs="Times New Roman"/>
+        </w:rPr>
+        <w:t xml:space="preserve">. This provides an external environment to store and retrieve files, should any </w:t>
+      </w:r>
+      <w:proofErr w:type="spellStart"/>
+      <w:r>
+        <w:rPr>
+          <w:rFonts w:ascii="Times New Roman" w:hAnsi="Times New Roman" w:cs="Times New Roman"/>
+        </w:rPr>
+        <w:t>local</w:t>
+      </w:r>
+      <w:bookmarkStart w:id="19" w:name="_GoBack"/>
+      <w:bookmarkEnd w:id="19"/>
+      <w:r>
+        <w:rPr>
+          <w:rFonts w:ascii="Times New Roman" w:hAnsi="Times New Roman" w:cs="Times New Roman"/>
+        </w:rPr>
+        <w:t>ised</w:t>
+      </w:r>
+      <w:proofErr w:type="spellEnd"/>
+      <w:r>
+        <w:rPr>
+          <w:rFonts w:ascii="Times New Roman" w:hAnsi="Times New Roman" w:cs="Times New Roman"/>
+        </w:rPr>
+        <w:t xml:space="preserve"> hard drive malfunctions occur.</w:t>
       </w:r>
     </w:p>
     <w:p>
@@ -7733,11 +7884,19 @@
           <w:rFonts w:ascii="Times New Roman" w:hAnsi="Times New Roman" w:cs="Times New Roman"/>
         </w:rPr>
       </w:pPr>
+      <w:proofErr w:type="spellStart"/>
       <w:r>
         <w:rPr>
           <w:rFonts w:ascii="Times New Roman" w:hAnsi="Times New Roman" w:cs="Times New Roman"/>
         </w:rPr>
-        <w:t>Github will also provide a way for the team to keep track of project progress and complete the tasks set out on the project timeline.</w:t>
+        <w:t>Github</w:t>
+      </w:r>
+      <w:proofErr w:type="spellEnd"/>
+      <w:r>
+        <w:rPr>
+          <w:rFonts w:ascii="Times New Roman" w:hAnsi="Times New Roman" w:cs="Times New Roman"/>
+        </w:rPr>
+        <w:t xml:space="preserve"> will also provide a way for the team to keep track of project progress and complete the tasks set out on the project timeline.</w:t>
       </w:r>
     </w:p>
     <w:p>
@@ -7761,7 +7920,51 @@
         <w:rPr>
           <w:rFonts w:ascii="Times New Roman" w:hAnsi="Times New Roman" w:cs="Times New Roman"/>
         </w:rPr>
-        <w:t>The project manager will analyse progress via the project gantt chart, then update relevant documents on Github so the rest of the team can acquire work as prompted.</w:t>
+        <w:t xml:space="preserve">The project manager will </w:t>
+      </w:r>
+      <w:proofErr w:type="spellStart"/>
+      <w:r>
+        <w:rPr>
+          <w:rFonts w:ascii="Times New Roman" w:hAnsi="Times New Roman" w:cs="Times New Roman"/>
+        </w:rPr>
+        <w:t>analyse</w:t>
+      </w:r>
+      <w:proofErr w:type="spellEnd"/>
+      <w:r>
+        <w:rPr>
+          <w:rFonts w:ascii="Times New Roman" w:hAnsi="Times New Roman" w:cs="Times New Roman"/>
+        </w:rPr>
+        <w:t xml:space="preserve"> progress via the project </w:t>
+      </w:r>
+      <w:proofErr w:type="spellStart"/>
+      <w:proofErr w:type="gramStart"/>
+      <w:r>
+        <w:rPr>
+          <w:rFonts w:ascii="Times New Roman" w:hAnsi="Times New Roman" w:cs="Times New Roman"/>
+        </w:rPr>
+        <w:t>gantt</w:t>
+      </w:r>
+      <w:proofErr w:type="spellEnd"/>
+      <w:proofErr w:type="gramEnd"/>
+      <w:r>
+        <w:rPr>
+          <w:rFonts w:ascii="Times New Roman" w:hAnsi="Times New Roman" w:cs="Times New Roman"/>
+        </w:rPr>
+        <w:t xml:space="preserve"> chart, then update relevant documents on </w:t>
+      </w:r>
+      <w:proofErr w:type="spellStart"/>
+      <w:r>
+        <w:rPr>
+          <w:rFonts w:ascii="Times New Roman" w:hAnsi="Times New Roman" w:cs="Times New Roman"/>
+        </w:rPr>
+        <w:t>Github</w:t>
+      </w:r>
+      <w:proofErr w:type="spellEnd"/>
+      <w:r>
+        <w:rPr>
+          <w:rFonts w:ascii="Times New Roman" w:hAnsi="Times New Roman" w:cs="Times New Roman"/>
+        </w:rPr>
+        <w:t xml:space="preserve"> so the rest of the team can acquire work as prompted.</w:t>
       </w:r>
     </w:p>
     <w:p/>
@@ -7792,7 +7995,21 @@
         <w:rPr>
           <w:rFonts w:ascii="Times New Roman" w:hAnsi="Times New Roman" w:cs="Times New Roman"/>
         </w:rPr>
-        <w:t>Communication between team members will be carried out through team meetings, Github, and Facebook.</w:t>
+        <w:t xml:space="preserve">Communication between team members will be carried out through team meetings, </w:t>
+      </w:r>
+      <w:proofErr w:type="spellStart"/>
+      <w:r>
+        <w:rPr>
+          <w:rFonts w:ascii="Times New Roman" w:hAnsi="Times New Roman" w:cs="Times New Roman"/>
+        </w:rPr>
+        <w:t>Github</w:t>
+      </w:r>
+      <w:proofErr w:type="spellEnd"/>
+      <w:r>
+        <w:rPr>
+          <w:rFonts w:ascii="Times New Roman" w:hAnsi="Times New Roman" w:cs="Times New Roman"/>
+        </w:rPr>
+        <w:t>, and Facebook.</w:t>
       </w:r>
     </w:p>
     <w:p>
@@ -7836,11 +8053,33 @@
           <w:rFonts w:ascii="Times New Roman" w:hAnsi="Times New Roman" w:cs="Times New Roman"/>
         </w:rPr>
       </w:pPr>
+      <w:proofErr w:type="spellStart"/>
       <w:r>
         <w:rPr>
           <w:rFonts w:ascii="Times New Roman" w:hAnsi="Times New Roman" w:cs="Times New Roman"/>
         </w:rPr>
-        <w:t>Github - When an individual uploads or updates a file they have been working on, Github asks the user to make a note against their commit. This allows the team to view the progress of other team members.</w:t>
+        <w:t>Github</w:t>
+      </w:r>
+      <w:proofErr w:type="spellEnd"/>
+      <w:r>
+        <w:rPr>
+          <w:rFonts w:ascii="Times New Roman" w:hAnsi="Times New Roman" w:cs="Times New Roman"/>
+        </w:rPr>
+        <w:t xml:space="preserve"> - When an individual uploads or updates a file they have been working on, </w:t>
+      </w:r>
+      <w:proofErr w:type="spellStart"/>
+      <w:r>
+        <w:rPr>
+          <w:rFonts w:ascii="Times New Roman" w:hAnsi="Times New Roman" w:cs="Times New Roman"/>
+        </w:rPr>
+        <w:t>Github</w:t>
+      </w:r>
+      <w:proofErr w:type="spellEnd"/>
+      <w:r>
+        <w:rPr>
+          <w:rFonts w:ascii="Times New Roman" w:hAnsi="Times New Roman" w:cs="Times New Roman"/>
+        </w:rPr>
+        <w:t xml:space="preserve"> asks the user to make a note against their commit. This allows the team to view the progress of other team members.</w:t>
       </w:r>
     </w:p>
     <w:p>
@@ -7962,11 +8201,19 @@
           <w:rFonts w:ascii="Times New Roman" w:hAnsi="Times New Roman" w:cs="Times New Roman"/>
         </w:rPr>
       </w:pPr>
+      <w:proofErr w:type="gramStart"/>
       <w:r>
         <w:rPr>
           <w:rFonts w:ascii="Times New Roman" w:hAnsi="Times New Roman" w:cs="Times New Roman"/>
         </w:rPr>
-        <w:t>Managing Change - If in the event the project changes during development, all team members as well as the client will be notified promptly. As the project team is using an agile approach to system design, the client will be provided with an incremental prototype of the system and supporting documentation.</w:t>
+        <w:t>Managing Change - If in the event the project changes during development, all team members as well as the client will be notified promptly.</w:t>
+      </w:r>
+      <w:proofErr w:type="gramEnd"/>
+      <w:r>
+        <w:rPr>
+          <w:rFonts w:ascii="Times New Roman" w:hAnsi="Times New Roman" w:cs="Times New Roman"/>
+        </w:rPr>
+        <w:t xml:space="preserve"> As the project team is using an agile approach to system design, the client will be provided with an incremental prototype of the system and supporting documentation.</w:t>
       </w:r>
     </w:p>
     <w:sectPr>
@@ -8035,7 +8282,7 @@
           <w:rPr>
             <w:noProof/>
           </w:rPr>
-          <w:t>13</w:t>
+          <w:t>14</w:t>
         </w:r>
         <w:r>
           <w:rPr>
@@ -14129,6 +14376,14 @@
     <w:semiHidden/>
     <w:unhideWhenUsed/>
   </w:style>
+  <w:style w:type="numbering" w:customStyle="1" w:styleId="Title">
+    <w:name w:val="Bullet"/>
+    <w:pPr>
+      <w:numPr>
+        <w:numId w:val="21"/>
+      </w:numPr>
+    </w:pPr>
+  </w:style>
 </w:styles>
 </file>
 
@@ -14420,7 +14675,7 @@
 </file>
 
 <file path=customXml/itemProps1.xml><?xml version="1.0" encoding="utf-8"?>
-<ds:datastoreItem xmlns:ds="http://schemas.openxmlformats.org/officeDocument/2006/customXml" ds:itemID="{C973286F-675E-49D8-953C-88D76022BDBE}">
+<ds:datastoreItem xmlns:ds="http://schemas.openxmlformats.org/officeDocument/2006/customXml" ds:itemID="{19F0F294-C795-4C8B-8E61-22E21AB87E48}">
   <ds:schemaRefs>
     <ds:schemaRef ds:uri="http://schemas.openxmlformats.org/officeDocument/2006/bibliography"/>
   </ds:schemaRefs>

</xml_diff>